<commit_message>
before i do smth that will break my programm
</commit_message>
<xml_diff>
--- a/курсач.docx
+++ b/курсач.docx
@@ -716,7 +716,25 @@
                 <w:sz w:val="22"/>
                 <w:szCs w:val="22"/>
               </w:rPr>
-              <w:t>Студента (ки)</w:t>
+              <w:t>Студента (</w:t>
+            </w:r>
+            <w:proofErr w:type="spellStart"/>
+            <w:r>
+              <w:rPr>
+                <w:rStyle w:val="FontStyle73"/>
+                <w:sz w:val="22"/>
+                <w:szCs w:val="22"/>
+              </w:rPr>
+              <w:t>ки</w:t>
+            </w:r>
+            <w:proofErr w:type="spellEnd"/>
+            <w:r>
+              <w:rPr>
+                <w:rStyle w:val="FontStyle73"/>
+                <w:sz w:val="22"/>
+                <w:szCs w:val="22"/>
+              </w:rPr>
+              <w:t>)</w:t>
             </w:r>
           </w:p>
         </w:tc>
@@ -1062,23 +1080,7 @@
                 <w:sz w:val="22"/>
                 <w:szCs w:val="22"/>
               </w:rPr>
-              <w:t>ИВТ-1</w:t>
-            </w:r>
-            <w:r>
-              <w:rPr>
-                <w:rFonts w:ascii="Times New Roman" w:hAnsi="Times New Roman" w:cs="Times New Roman"/>
-                <w:sz w:val="22"/>
-                <w:szCs w:val="22"/>
-              </w:rPr>
-              <w:t>8</w:t>
-            </w:r>
-            <w:r>
-              <w:rPr>
-                <w:rFonts w:ascii="Times New Roman" w:hAnsi="Times New Roman" w:cs="Times New Roman"/>
-                <w:sz w:val="22"/>
-                <w:szCs w:val="22"/>
-              </w:rPr>
-              <w:t>3</w:t>
+              <w:t>ИВТ-183</w:t>
             </w:r>
           </w:p>
         </w:tc>
@@ -1762,8 +1764,18 @@
                 <w:sz w:val="22"/>
                 <w:szCs w:val="22"/>
               </w:rPr>
-              <w:t>доцент, к.т.н</w:t>
+              <w:t xml:space="preserve">доцент, </w:t>
             </w:r>
+            <w:proofErr w:type="spellStart"/>
+            <w:r>
+              <w:rPr>
+                <w:rFonts w:ascii="Times New Roman" w:hAnsi="Times New Roman" w:cs="Times New Roman"/>
+                <w:sz w:val="22"/>
+                <w:szCs w:val="22"/>
+              </w:rPr>
+              <w:t>к.т.н</w:t>
+            </w:r>
+            <w:proofErr w:type="spellEnd"/>
           </w:p>
         </w:tc>
       </w:tr>
@@ -1967,13 +1979,23 @@
                 <w:szCs w:val="22"/>
               </w:rPr>
             </w:pPr>
+            <w:proofErr w:type="spellStart"/>
             <w:r>
               <w:rPr>
                 <w:rFonts w:ascii="Times New Roman" w:hAnsi="Times New Roman" w:cs="Times New Roman"/>
                 <w:sz w:val="22"/>
                 <w:szCs w:val="22"/>
               </w:rPr>
-              <w:t>Флоренсов Александр Николаевич</w:t>
+              <w:t>Флоренсов</w:t>
+            </w:r>
+            <w:proofErr w:type="spellEnd"/>
+            <w:r>
+              <w:rPr>
+                <w:rFonts w:ascii="Times New Roman" w:hAnsi="Times New Roman" w:cs="Times New Roman"/>
+                <w:sz w:val="22"/>
+                <w:szCs w:val="22"/>
+              </w:rPr>
+              <w:t xml:space="preserve"> Александр Николаевич</w:t>
             </w:r>
           </w:p>
         </w:tc>
@@ -2300,7 +2322,27 @@
                 <w:szCs w:val="22"/>
                 <w:vertAlign w:val="superscript"/>
               </w:rPr>
-              <w:t>дата, подпись студента (ки)</w:t>
+              <w:t>дата, подпись студента (</w:t>
+            </w:r>
+            <w:proofErr w:type="spellStart"/>
+            <w:r>
+              <w:rPr>
+                <w:rStyle w:val="FontStyle73"/>
+                <w:sz w:val="22"/>
+                <w:szCs w:val="22"/>
+                <w:vertAlign w:val="superscript"/>
+              </w:rPr>
+              <w:t>ки</w:t>
+            </w:r>
+            <w:proofErr w:type="spellEnd"/>
+            <w:r>
+              <w:rPr>
+                <w:rStyle w:val="FontStyle73"/>
+                <w:sz w:val="22"/>
+                <w:szCs w:val="22"/>
+                <w:vertAlign w:val="superscript"/>
+              </w:rPr>
+              <w:t>)</w:t>
             </w:r>
           </w:p>
         </w:tc>
@@ -4021,11 +4063,19 @@
                 <w:rFonts w:ascii="Times New Roman" w:hAnsi="Times New Roman" w:cs="Times New Roman"/>
               </w:rPr>
             </w:pPr>
+            <w:proofErr w:type="spellStart"/>
             <w:r>
               <w:rPr>
                 <w:rFonts w:ascii="Times New Roman" w:hAnsi="Times New Roman" w:cs="Times New Roman"/>
               </w:rPr>
-              <w:t>Флоренсов Александр Николаевич</w:t>
+              <w:t>Флоренсов</w:t>
+            </w:r>
+            <w:proofErr w:type="spellEnd"/>
+            <w:r>
+              <w:rPr>
+                <w:rFonts w:ascii="Times New Roman" w:hAnsi="Times New Roman" w:cs="Times New Roman"/>
+              </w:rPr>
+              <w:t xml:space="preserve"> Александр Николаевич</w:t>
             </w:r>
           </w:p>
         </w:tc>
@@ -4737,8 +4787,8 @@
           <w:lang w:eastAsia="ru-RU"/>
         </w:rPr>
         <w:sectPr>
-          <w:footerReference w:type="default" r:id="rId6"/>
-          <w:footerReference w:type="first" r:id="rId7"/>
+          <w:footerReference w:type="default" r:id="rId8"/>
+          <w:footerReference w:type="first" r:id="rId9"/>
           <w:pgSz w:w="11906" w:h="16838"/>
           <w:pgMar w:top="1134" w:right="851" w:bottom="1134" w:left="1134" w:header="708" w:footer="708" w:gutter="0"/>
           <w:pgNumType w:start="1"/>
@@ -5092,7 +5142,7 @@
       <w:pPr>
         <w:pStyle w:val="11"/>
         <w:sectPr>
-          <w:footerReference w:type="first" r:id="rId8"/>
+          <w:footerReference w:type="first" r:id="rId10"/>
           <w:pgSz w:w="11906" w:h="16838"/>
           <w:pgMar w:top="1134" w:right="851" w:bottom="1134" w:left="1134" w:header="708" w:footer="708" w:gutter="0"/>
           <w:cols w:space="708"/>
@@ -5139,6 +5189,13 @@
     </w:p>
     <w:sdt>
       <w:sdtPr>
+        <w:rPr>
+          <w:rFonts w:asciiTheme="minorHAnsi" w:eastAsiaTheme="minorHAnsi" w:hAnsiTheme="minorHAnsi" w:cstheme="minorBidi"/>
+          <w:b w:val="0"/>
+          <w:sz w:val="22"/>
+          <w:szCs w:val="22"/>
+          <w:lang w:eastAsia="en-US"/>
+        </w:rPr>
         <w:id w:val="-556940714"/>
         <w:docPartObj>
           <w:docPartGallery w:val="Table of Contents"/>
@@ -5147,11 +5204,7 @@
       </w:sdtPr>
       <w:sdtEndPr>
         <w:rPr>
-          <w:rFonts w:asciiTheme="minorHAnsi" w:eastAsiaTheme="minorHAnsi" w:hAnsiTheme="minorHAnsi" w:cstheme="minorBidi"/>
           <w:bCs/>
-          <w:sz w:val="22"/>
-          <w:szCs w:val="22"/>
-          <w:lang w:eastAsia="en-US"/>
         </w:rPr>
       </w:sdtEndPr>
       <w:sdtContent>
@@ -5505,7 +5558,47 @@
           <w:szCs w:val="28"/>
           <w:lang w:eastAsia="ru-RU"/>
         </w:rPr>
-        <w:t>Разработать — в визуальном представлении на консоли Linux — многопоточную модель поведения посетителей отделения Сбербанка. Моделируется поведение 20 посетителей, каждый из которых независимо от других входит в отделение, подходит к автомату выдачи талонов на обслуживание, в модели считается, что очередь к этому автомату фактически не формируется, он сразу же получает талон с номером. Затем ждет, пока не появиться объявление о его талоне и окне к которому нужно подойти. Таких окон в модели должно быть 5. Подойдя к окну он обслуживается некоторой время, определяемое типом операции, заданной в талоне. Если получение наличных, то 3 сек., если другая операция, то 5 сек. После чего отходит и выходит из помещения. Появление посетителей моделируется как случайное в интервале времени модели от 1 до 6 секунд. Поведение модели должно отображаться в консольном окне с помощью условных схем, значков и текстов, размер окна не менее 40 строк на 100 столбцов, занимая в ходе моделирующих движений все пространство окна. Отдельный посетитель обозначается одной латинской буквой. Для правильного взаимодействия использовать семафоры или мьютексы.</w:t>
+        <w:t xml:space="preserve">Разработать — в визуальном представлении на консоли </w:t>
+      </w:r>
+      <w:proofErr w:type="spellStart"/>
+      <w:r>
+        <w:rPr>
+          <w:rFonts w:ascii="Times New Roman" w:eastAsia="Times New Roman" w:hAnsi="Times New Roman" w:cs="Times New Roman"/>
+          <w:sz w:val="28"/>
+          <w:szCs w:val="28"/>
+          <w:lang w:eastAsia="ru-RU"/>
+        </w:rPr>
+        <w:t>Linux</w:t>
+      </w:r>
+      <w:proofErr w:type="spellEnd"/>
+      <w:r>
+        <w:rPr>
+          <w:rFonts w:ascii="Times New Roman" w:eastAsia="Times New Roman" w:hAnsi="Times New Roman" w:cs="Times New Roman"/>
+          <w:sz w:val="28"/>
+          <w:szCs w:val="28"/>
+          <w:lang w:eastAsia="ru-RU"/>
+        </w:rPr>
+        <w:t xml:space="preserve"> — многопоточную модель поведения посетителей отделения Сбербанка. Моделируется поведение 20 посетителей, каждый из которых независимо от других входит в отделение, подходит к автомату выдачи талонов на обслуживание, в модели считается, что очередь к этому автомату фактически не формируется, он сразу же получает талон с номером. Затем ждет, пока не появиться объявление о его талоне и </w:t>
+      </w:r>
+      <w:proofErr w:type="gramStart"/>
+      <w:r>
+        <w:rPr>
+          <w:rFonts w:ascii="Times New Roman" w:eastAsia="Times New Roman" w:hAnsi="Times New Roman" w:cs="Times New Roman"/>
+          <w:sz w:val="28"/>
+          <w:szCs w:val="28"/>
+          <w:lang w:eastAsia="ru-RU"/>
+        </w:rPr>
+        <w:t>окне</w:t>
+      </w:r>
+      <w:proofErr w:type="gramEnd"/>
+      <w:r>
+        <w:rPr>
+          <w:rFonts w:ascii="Times New Roman" w:eastAsia="Times New Roman" w:hAnsi="Times New Roman" w:cs="Times New Roman"/>
+          <w:sz w:val="28"/>
+          <w:szCs w:val="28"/>
+          <w:lang w:eastAsia="ru-RU"/>
+        </w:rPr>
+        <w:t xml:space="preserve"> к которому нужно подойти. Таких окон в модели должно быть 5. Подойдя к окну он обслуживается некоторой время, определяемое типом операции, заданной в талоне. Если получение наличных, то 3 сек., если другая операция, то 5 сек. После чего отходит и выходит из помещения. Появление посетителей моделируется как случайное в интервале времени модели от 1 до 6 секунд. Поведение модели должно отображаться в консольном окне с помощью условных схем, значков и текстов, размер окна не менее 40 строк на 100 столбцов, занимая в ходе моделирующих движений все пространство окна. Отдельный посетитель обозначается одной латинской буквой. Для правильного взаимодействия использовать семафоры или мьютексы.</w:t>
       </w:r>
     </w:p>
     <w:p>
@@ -5639,8 +5732,8 @@
         <w:spacing w:line="24" w:lineRule="atLeast"/>
         <w:jc w:val="both"/>
         <w:sectPr>
-          <w:footerReference w:type="default" r:id="rId9"/>
-          <w:footerReference w:type="first" r:id="rId10"/>
+          <w:footerReference w:type="default" r:id="rId11"/>
+          <w:footerReference w:type="first" r:id="rId12"/>
           <w:pgSz w:w="11906" w:h="16838"/>
           <w:pgMar w:top="1134" w:right="851" w:bottom="1134" w:left="1134" w:header="708" w:footer="708" w:gutter="0"/>
           <w:cols w:space="708"/>
@@ -5705,8 +5798,19 @@
           <w:szCs w:val="28"/>
           <w:lang w:eastAsia="ru-RU"/>
         </w:rPr>
-        <w:t>В современных операционных системах широко используются нити (thread</w:t>
-      </w:r>
+        <w:t>В современных операционных системах широко используются нити (</w:t>
+      </w:r>
+      <w:proofErr w:type="spellStart"/>
+      <w:r>
+        <w:rPr>
+          <w:rFonts w:ascii="Times New Roman" w:eastAsia="Times New Roman" w:hAnsi="Times New Roman" w:cs="Times New Roman"/>
+          <w:sz w:val="28"/>
+          <w:szCs w:val="28"/>
+          <w:lang w:eastAsia="ru-RU"/>
+        </w:rPr>
+        <w:t>thread</w:t>
+      </w:r>
+      <w:proofErr w:type="spellEnd"/>
       <w:r>
         <w:rPr>
           <w:rFonts w:ascii="Times New Roman" w:eastAsia="Times New Roman" w:hAnsi="Times New Roman" w:cs="Times New Roman"/>
@@ -5723,7 +5827,47 @@
           <w:szCs w:val="28"/>
           <w:lang w:eastAsia="ru-RU"/>
         </w:rPr>
-        <w:t xml:space="preserve">), называемые несколько неточно в русском переводе также потоками. Обычно нить своей работой реализует действия одной из процедур программы. Теоретически любой нити процесса доступны все части программы процесса, в частности, все его процедуры, но реально работа организуется так, чтобы нити отвечала отдельная процедура. Учитывая, что процедуре для нормальной работы необходимы локальные переменные, становится понятным закрепление области этих переменных за нитью. Объект хранения локальных переменных (вместе со служебной информацией при вызове подпрограмм) называют стеком. (Более точное понятие стека программы формируется только с помощью архитектуры процессора.) Этот стек в действительности является частью оперативной памяти, он используется не только программно, но и аппаратно, в частности, при реализации прерываний. Стек процедуры является неотъемлемой частью ресурсов, принадлежащих процедуре. </w:t>
+        <w:t xml:space="preserve">), называемые несколько неточно в русском переводе также потоками. Обычно нить своей работой реализует действия одной из процедур программы. Теоретически любой нити процесса доступны все части программы процесса, в частности, все его процедуры, но реально работа организуется так, чтобы нити отвечала отдельная процедура. Учитывая, что процедуре для нормальной работы необходимы локальные переменные, становится понятным закрепление области этих переменных за нитью. Объект хранения локальных переменных (вместе со служебной информацией при вызове подпрограмм) называют стеком. (Более точное понятие стека программы формируется только с помощью архитектуры процессора.) Этот стек в действительности является частью оперативной памяти, он используется не только </w:t>
+      </w:r>
+      <w:proofErr w:type="spellStart"/>
+      <w:r>
+        <w:rPr>
+          <w:rFonts w:ascii="Times New Roman" w:eastAsia="Times New Roman" w:hAnsi="Times New Roman" w:cs="Times New Roman"/>
+          <w:sz w:val="28"/>
+          <w:szCs w:val="28"/>
+          <w:lang w:eastAsia="ru-RU"/>
+        </w:rPr>
+        <w:t>программно</w:t>
+      </w:r>
+      <w:proofErr w:type="spellEnd"/>
+      <w:r>
+        <w:rPr>
+          <w:rFonts w:ascii="Times New Roman" w:eastAsia="Times New Roman" w:hAnsi="Times New Roman" w:cs="Times New Roman"/>
+          <w:sz w:val="28"/>
+          <w:szCs w:val="28"/>
+          <w:lang w:eastAsia="ru-RU"/>
+        </w:rPr>
+        <w:t xml:space="preserve">, но и </w:t>
+      </w:r>
+      <w:proofErr w:type="spellStart"/>
+      <w:r>
+        <w:rPr>
+          <w:rFonts w:ascii="Times New Roman" w:eastAsia="Times New Roman" w:hAnsi="Times New Roman" w:cs="Times New Roman"/>
+          <w:sz w:val="28"/>
+          <w:szCs w:val="28"/>
+          <w:lang w:eastAsia="ru-RU"/>
+        </w:rPr>
+        <w:t>аппаратно</w:t>
+      </w:r>
+      <w:proofErr w:type="spellEnd"/>
+      <w:r>
+        <w:rPr>
+          <w:rFonts w:ascii="Times New Roman" w:eastAsia="Times New Roman" w:hAnsi="Times New Roman" w:cs="Times New Roman"/>
+          <w:sz w:val="28"/>
+          <w:szCs w:val="28"/>
+          <w:lang w:eastAsia="ru-RU"/>
+        </w:rPr>
+        <w:t xml:space="preserve">, в частности, при реализации прерываний. Стек процедуры является неотъемлемой частью ресурсов, принадлежащих процедуре. </w:t>
       </w:r>
     </w:p>
     <w:p>
@@ -5745,7 +5889,67 @@
           <w:szCs w:val="28"/>
           <w:lang w:eastAsia="ru-RU"/>
         </w:rPr>
-        <w:t>В операционной системе Unix многопоточное программирование появилось достаточно поздно. К настоящему времени эта возможность входит в стандарт POSIX для Unix и поддерживается во всех современных ОС. Использование нитей при этом требует подключения заголовочного файла pthread.h.</w:t>
+        <w:t xml:space="preserve">В операционной системе </w:t>
+      </w:r>
+      <w:proofErr w:type="spellStart"/>
+      <w:r>
+        <w:rPr>
+          <w:rFonts w:ascii="Times New Roman" w:eastAsia="Times New Roman" w:hAnsi="Times New Roman" w:cs="Times New Roman"/>
+          <w:sz w:val="28"/>
+          <w:szCs w:val="28"/>
+          <w:lang w:eastAsia="ru-RU"/>
+        </w:rPr>
+        <w:t>Unix</w:t>
+      </w:r>
+      <w:proofErr w:type="spellEnd"/>
+      <w:r>
+        <w:rPr>
+          <w:rFonts w:ascii="Times New Roman" w:eastAsia="Times New Roman" w:hAnsi="Times New Roman" w:cs="Times New Roman"/>
+          <w:sz w:val="28"/>
+          <w:szCs w:val="28"/>
+          <w:lang w:eastAsia="ru-RU"/>
+        </w:rPr>
+        <w:t xml:space="preserve"> многопоточное программирование появилось достаточно поздно. К настоящему времени эта возможность входит в стандарт POSIX для </w:t>
+      </w:r>
+      <w:proofErr w:type="spellStart"/>
+      <w:r>
+        <w:rPr>
+          <w:rFonts w:ascii="Times New Roman" w:eastAsia="Times New Roman" w:hAnsi="Times New Roman" w:cs="Times New Roman"/>
+          <w:sz w:val="28"/>
+          <w:szCs w:val="28"/>
+          <w:lang w:eastAsia="ru-RU"/>
+        </w:rPr>
+        <w:t>Unix</w:t>
+      </w:r>
+      <w:proofErr w:type="spellEnd"/>
+      <w:r>
+        <w:rPr>
+          <w:rFonts w:ascii="Times New Roman" w:eastAsia="Times New Roman" w:hAnsi="Times New Roman" w:cs="Times New Roman"/>
+          <w:sz w:val="28"/>
+          <w:szCs w:val="28"/>
+          <w:lang w:eastAsia="ru-RU"/>
+        </w:rPr>
+        <w:t xml:space="preserve"> и поддерживается во всех современных ОС. Использование нитей при этом требует подключения заголовочного файла </w:t>
+      </w:r>
+      <w:proofErr w:type="spellStart"/>
+      <w:r>
+        <w:rPr>
+          <w:rFonts w:ascii="Times New Roman" w:eastAsia="Times New Roman" w:hAnsi="Times New Roman" w:cs="Times New Roman"/>
+          <w:sz w:val="28"/>
+          <w:szCs w:val="28"/>
+          <w:lang w:eastAsia="ru-RU"/>
+        </w:rPr>
+        <w:t>pthread.h</w:t>
+      </w:r>
+      <w:proofErr w:type="spellEnd"/>
+      <w:r>
+        <w:rPr>
+          <w:rFonts w:ascii="Times New Roman" w:eastAsia="Times New Roman" w:hAnsi="Times New Roman" w:cs="Times New Roman"/>
+          <w:sz w:val="28"/>
+          <w:szCs w:val="28"/>
+          <w:lang w:eastAsia="ru-RU"/>
+        </w:rPr>
+        <w:t>.</w:t>
       </w:r>
     </w:p>
     <w:p>
@@ -5845,17 +6049,27 @@
         </w:rPr>
         <w:t>Основой любого консольного приложения являются символы. Так как работать с символами придется на протяжении всего процесса создания приложения, я сразу же описал простую функцию для вывода строки по координатам (</w:t>
       </w:r>
+      <w:proofErr w:type="spellStart"/>
+      <w:proofErr w:type="gramStart"/>
       <w:r>
         <w:rPr>
           <w:lang w:val="en-US" w:eastAsia="ru-RU"/>
         </w:rPr>
         <w:t>PrintInPoint</w:t>
       </w:r>
-      <w:r>
-        <w:rPr>
-          <w:lang w:eastAsia="ru-RU"/>
-        </w:rPr>
-        <w:t>()</w:t>
+      <w:proofErr w:type="spellEnd"/>
+      <w:r>
+        <w:rPr>
+          <w:lang w:eastAsia="ru-RU"/>
+        </w:rPr>
+        <w:t>(</w:t>
+      </w:r>
+      <w:proofErr w:type="gramEnd"/>
+      <w:r>
+        <w:rPr>
+          <w:lang w:eastAsia="ru-RU"/>
+        </w:rPr>
+        <w:t>)</w:t>
       </w:r>
       <w:r>
         <w:rPr>
@@ -5863,17 +6077,27 @@
         </w:rPr>
         <w:t>). После чего решил, что весь интерфейс будет состоять из квадратов, рамки которых нужно рисовать повсеместно, для чего была написана простая функция (</w:t>
       </w:r>
+      <w:proofErr w:type="spellStart"/>
+      <w:proofErr w:type="gramStart"/>
       <w:r>
         <w:rPr>
           <w:lang w:val="en-US" w:eastAsia="ru-RU"/>
         </w:rPr>
         <w:t>DrawBorder</w:t>
       </w:r>
-      <w:r>
-        <w:rPr>
-          <w:lang w:eastAsia="ru-RU"/>
-        </w:rPr>
-        <w:t>()</w:t>
+      <w:proofErr w:type="spellEnd"/>
+      <w:r>
+        <w:rPr>
+          <w:lang w:eastAsia="ru-RU"/>
+        </w:rPr>
+        <w:t>(</w:t>
+      </w:r>
+      <w:proofErr w:type="gramEnd"/>
+      <w:r>
+        <w:rPr>
+          <w:lang w:eastAsia="ru-RU"/>
+        </w:rPr>
+        <w:t>)</w:t>
       </w:r>
       <w:r>
         <w:rPr>
@@ -5893,12 +6117,14 @@
         </w:rPr>
         <w:t xml:space="preserve"> </w:t>
       </w:r>
+      <w:proofErr w:type="spellStart"/>
       <w:r>
         <w:rPr>
           <w:lang w:val="en-US" w:eastAsia="ru-RU"/>
         </w:rPr>
         <w:t>ChangeColor</w:t>
       </w:r>
+      <w:proofErr w:type="spellEnd"/>
       <w:r>
         <w:rPr>
           <w:lang w:eastAsia="ru-RU"/>
@@ -5919,17 +6145,27 @@
         </w:rPr>
         <w:t xml:space="preserve">Далее была описана функция </w:t>
       </w:r>
+      <w:proofErr w:type="spellStart"/>
+      <w:proofErr w:type="gramStart"/>
       <w:r>
         <w:rPr>
           <w:lang w:val="en-US" w:eastAsia="ru-RU"/>
         </w:rPr>
         <w:t>DrawField</w:t>
       </w:r>
-      <w:r>
-        <w:rPr>
-          <w:lang w:eastAsia="ru-RU"/>
-        </w:rPr>
-        <w:t>()</w:t>
+      <w:proofErr w:type="spellEnd"/>
+      <w:r>
+        <w:rPr>
+          <w:lang w:eastAsia="ru-RU"/>
+        </w:rPr>
+        <w:t>(</w:t>
+      </w:r>
+      <w:proofErr w:type="gramEnd"/>
+      <w:r>
+        <w:rPr>
+          <w:lang w:eastAsia="ru-RU"/>
+        </w:rPr>
+        <w:t>)</w:t>
       </w:r>
       <w:r>
         <w:rPr>
@@ -6108,21 +6344,27 @@
       <w:pPr>
         <w:pStyle w:val="a6"/>
       </w:pPr>
+      <w:proofErr w:type="spellStart"/>
+      <w:proofErr w:type="gramStart"/>
       <w:r>
         <w:rPr>
           <w:lang w:val="en-US"/>
         </w:rPr>
         <w:t>int</w:t>
       </w:r>
+      <w:proofErr w:type="spellEnd"/>
+      <w:proofErr w:type="gramEnd"/>
       <w:r>
         <w:t xml:space="preserve"> </w:t>
       </w:r>
+      <w:proofErr w:type="spellStart"/>
       <w:r>
         <w:rPr>
           <w:lang w:val="en-US"/>
         </w:rPr>
         <w:t>numberOfTalons</w:t>
       </w:r>
+      <w:proofErr w:type="spellEnd"/>
       <w:r>
         <w:t xml:space="preserve"> – количество талонов – для определения и выдачи нового талона посетителю.</w:t>
       </w:r>
@@ -6131,12 +6373,16 @@
       <w:pPr>
         <w:pStyle w:val="a6"/>
       </w:pPr>
+      <w:proofErr w:type="spellStart"/>
+      <w:proofErr w:type="gramStart"/>
       <w:r>
         <w:rPr>
           <w:lang w:val="en-US"/>
         </w:rPr>
         <w:t>int</w:t>
       </w:r>
+      <w:proofErr w:type="spellEnd"/>
+      <w:proofErr w:type="gramEnd"/>
       <w:r>
         <w:t xml:space="preserve"> </w:t>
       </w:r>
@@ -6147,10 +6393,7 @@
         <w:t>windows</w:t>
       </w:r>
       <w:r>
-        <w:t>[5</w:t>
-      </w:r>
-      <w:r>
-        <w:t>]</w:t>
+        <w:t>[5]</w:t>
       </w:r>
       <w:r>
         <w:t xml:space="preserve"> – массив состояний окон. Если 0 – свободно, если 1 – занято.</w:t>
@@ -6160,29 +6403,53 @@
       <w:pPr>
         <w:pStyle w:val="a6"/>
       </w:pPr>
-      <w:r>
-        <w:t>int seats[8] – массив состояний сидений. Если 0 – свободно, если 1 – занято.</w:t>
+      <w:proofErr w:type="spellStart"/>
+      <w:r>
+        <w:t>int</w:t>
+      </w:r>
+      <w:proofErr w:type="spellEnd"/>
+      <w:r>
+        <w:t xml:space="preserve"> </w:t>
+      </w:r>
+      <w:proofErr w:type="spellStart"/>
+      <w:proofErr w:type="gramStart"/>
+      <w:r>
+        <w:t>seats</w:t>
+      </w:r>
+      <w:proofErr w:type="spellEnd"/>
+      <w:r>
+        <w:t>[</w:t>
+      </w:r>
+      <w:proofErr w:type="gramEnd"/>
+      <w:r>
+        <w:t>8] – массив состояний сидений. Если 0 – свободно, если 1 – занято.</w:t>
       </w:r>
     </w:p>
     <w:p>
       <w:pPr>
         <w:pStyle w:val="a6"/>
       </w:pPr>
+      <w:proofErr w:type="spellStart"/>
+      <w:proofErr w:type="gramStart"/>
       <w:r>
         <w:rPr>
           <w:lang w:val="en-US"/>
         </w:rPr>
         <w:t>int</w:t>
       </w:r>
+      <w:proofErr w:type="spellEnd"/>
+      <w:proofErr w:type="gramEnd"/>
       <w:r>
         <w:t xml:space="preserve"> </w:t>
       </w:r>
+      <w:proofErr w:type="spellStart"/>
       <w:r>
         <w:rPr>
           <w:lang w:val="en-US"/>
         </w:rPr>
         <w:t>fieldWidth</w:t>
       </w:r>
+      <w:proofErr w:type="spellEnd"/>
       <w:r>
         <w:t xml:space="preserve"> – ширина поля, «здания»</w:t>
       </w:r>
@@ -6191,21 +6458,27 @@
       <w:pPr>
         <w:pStyle w:val="a6"/>
       </w:pPr>
+      <w:proofErr w:type="spellStart"/>
+      <w:proofErr w:type="gramStart"/>
       <w:r>
         <w:rPr>
           <w:lang w:val="en-US"/>
         </w:rPr>
         <w:t>int</w:t>
       </w:r>
+      <w:proofErr w:type="spellEnd"/>
+      <w:proofErr w:type="gramEnd"/>
       <w:r>
         <w:t xml:space="preserve"> </w:t>
       </w:r>
+      <w:proofErr w:type="spellStart"/>
       <w:r>
         <w:rPr>
           <w:lang w:val="en-US"/>
         </w:rPr>
         <w:t>fieldHeight</w:t>
       </w:r>
+      <w:proofErr w:type="spellEnd"/>
       <w:r>
         <w:t xml:space="preserve"> – высота поля, длина «здания»</w:t>
       </w:r>
@@ -6214,21 +6487,27 @@
       <w:pPr>
         <w:pStyle w:val="a6"/>
       </w:pPr>
+      <w:proofErr w:type="spellStart"/>
+      <w:proofErr w:type="gramStart"/>
       <w:r>
         <w:rPr>
           <w:lang w:val="en-US"/>
         </w:rPr>
         <w:t>int</w:t>
       </w:r>
+      <w:proofErr w:type="spellEnd"/>
+      <w:proofErr w:type="gramEnd"/>
       <w:r>
         <w:t xml:space="preserve"> </w:t>
       </w:r>
+      <w:proofErr w:type="spellStart"/>
       <w:r>
         <w:rPr>
           <w:lang w:val="en-US"/>
         </w:rPr>
         <w:t>freeWindow</w:t>
       </w:r>
+      <w:proofErr w:type="spellEnd"/>
       <w:r>
         <w:t xml:space="preserve"> – пустое окно. Буфер, нужный для передачи данных между функцией и алгоритмом, определяющим пустое окно (читатель).</w:t>
       </w:r>
@@ -6237,21 +6516,27 @@
       <w:pPr>
         <w:pStyle w:val="a6"/>
       </w:pPr>
+      <w:proofErr w:type="spellStart"/>
+      <w:proofErr w:type="gramStart"/>
       <w:r>
         <w:rPr>
           <w:lang w:val="en-US"/>
         </w:rPr>
         <w:t>int</w:t>
       </w:r>
+      <w:proofErr w:type="spellEnd"/>
+      <w:proofErr w:type="gramEnd"/>
       <w:r>
         <w:t xml:space="preserve"> </w:t>
       </w:r>
+      <w:proofErr w:type="spellStart"/>
       <w:r>
         <w:rPr>
           <w:lang w:val="en-US"/>
         </w:rPr>
         <w:t>freeSeat</w:t>
       </w:r>
+      <w:proofErr w:type="spellEnd"/>
       <w:r>
         <w:t xml:space="preserve"> -</w:t>
       </w:r>
@@ -6259,66 +6544,611 @@
         <w:t xml:space="preserve"> </w:t>
       </w:r>
       <w:r>
-        <w:t xml:space="preserve">пустое </w:t>
-      </w:r>
-      <w:r>
-        <w:t>сидение</w:t>
-      </w:r>
-      <w:r>
-        <w:t>. Буфер, нужный для передачи данных между функцией и алгоритмом, определяющим пустое окно (читатель)</w:t>
-      </w:r>
+        <w:t>пустое сидение. Буфер, нужный для передачи данных между функцией и алгоритмом, определяющим пустое окно (читатель).</w:t>
+      </w:r>
+    </w:p>
+    <w:p>
+      <w:pPr>
+        <w:pStyle w:val="a6"/>
+      </w:pPr>
+      <w:proofErr w:type="spellStart"/>
+      <w:proofErr w:type="gramStart"/>
+      <w:r>
+        <w:rPr>
+          <w:lang w:val="en-US"/>
+        </w:rPr>
+        <w:t>pthread</w:t>
+      </w:r>
+      <w:proofErr w:type="spellEnd"/>
+      <w:r>
+        <w:t>_</w:t>
+      </w:r>
+      <w:proofErr w:type="spellStart"/>
+      <w:r>
+        <w:rPr>
+          <w:lang w:val="en-US"/>
+        </w:rPr>
+        <w:t>mutex</w:t>
+      </w:r>
+      <w:proofErr w:type="spellEnd"/>
+      <w:r>
+        <w:t>_</w:t>
+      </w:r>
+      <w:r>
+        <w:rPr>
+          <w:lang w:val="en-US"/>
+        </w:rPr>
+        <w:t>t</w:t>
+      </w:r>
+      <w:proofErr w:type="gramEnd"/>
+      <w:r>
+        <w:t xml:space="preserve"> </w:t>
+      </w:r>
+      <w:proofErr w:type="spellStart"/>
+      <w:r>
+        <w:rPr>
+          <w:lang w:val="en-US"/>
+        </w:rPr>
+        <w:t>mtxWinWrite</w:t>
+      </w:r>
+      <w:proofErr w:type="spellEnd"/>
+      <w:r>
+        <w:t>,</w:t>
+      </w:r>
+      <w:proofErr w:type="spellStart"/>
+      <w:r>
+        <w:rPr>
+          <w:lang w:val="en-US"/>
+        </w:rPr>
+        <w:t>mtxWinRead</w:t>
+      </w:r>
+      <w:proofErr w:type="spellEnd"/>
+      <w:r>
+        <w:t xml:space="preserve"> – мьютексы для работы с чтением и записью в массив окон.</w:t>
+      </w:r>
+    </w:p>
+    <w:p>
+      <w:pPr>
+        <w:pStyle w:val="a6"/>
+      </w:pPr>
+      <w:proofErr w:type="spellStart"/>
+      <w:proofErr w:type="gramStart"/>
+      <w:r>
+        <w:rPr>
+          <w:lang w:val="en-US"/>
+        </w:rPr>
+        <w:t>pthread</w:t>
+      </w:r>
+      <w:proofErr w:type="spellEnd"/>
+      <w:r>
+        <w:t>_</w:t>
+      </w:r>
+      <w:proofErr w:type="spellStart"/>
+      <w:r>
+        <w:rPr>
+          <w:lang w:val="en-US"/>
+        </w:rPr>
+        <w:t>mutex</w:t>
+      </w:r>
+      <w:proofErr w:type="spellEnd"/>
+      <w:r>
+        <w:t>_</w:t>
+      </w:r>
+      <w:r>
+        <w:rPr>
+          <w:lang w:val="en-US"/>
+        </w:rPr>
+        <w:t>t</w:t>
+      </w:r>
+      <w:proofErr w:type="gramEnd"/>
+      <w:r>
+        <w:t xml:space="preserve"> </w:t>
+      </w:r>
+      <w:proofErr w:type="spellStart"/>
+      <w:r>
+        <w:rPr>
+          <w:lang w:val="en-US"/>
+        </w:rPr>
+        <w:t>mtxSeatWrite</w:t>
+      </w:r>
+      <w:proofErr w:type="spellEnd"/>
+      <w:r>
+        <w:t xml:space="preserve">, </w:t>
+      </w:r>
+      <w:proofErr w:type="spellStart"/>
+      <w:r>
+        <w:rPr>
+          <w:lang w:val="en-US"/>
+        </w:rPr>
+        <w:t>mtxSeatRead</w:t>
+      </w:r>
+      <w:proofErr w:type="spellEnd"/>
+      <w:r>
+        <w:t xml:space="preserve"> – мьютексы для работы с чтением и записью в массив окон. </w:t>
+      </w:r>
+    </w:p>
+    <w:p>
+      <w:pPr>
+        <w:pStyle w:val="a6"/>
+      </w:pPr>
+      <w:proofErr w:type="spellStart"/>
+      <w:r>
+        <w:t>pthr</w:t>
+      </w:r>
+      <w:r>
+        <w:t>ead_t</w:t>
+      </w:r>
+      <w:proofErr w:type="spellEnd"/>
+      <w:r>
+        <w:t xml:space="preserve"> </w:t>
+      </w:r>
+      <w:proofErr w:type="spellStart"/>
+      <w:proofErr w:type="gramStart"/>
+      <w:r>
+        <w:t>tid</w:t>
+      </w:r>
+      <w:proofErr w:type="spellEnd"/>
+      <w:r>
+        <w:t>[</w:t>
+      </w:r>
+      <w:proofErr w:type="gramEnd"/>
+      <w:r>
+        <w:t>20]</w:t>
+      </w:r>
+      <w:r>
+        <w:t xml:space="preserve"> - идентификаторы нитей посетителей. </w:t>
+      </w:r>
+    </w:p>
+    <w:p>
+      <w:pPr>
+        <w:pStyle w:val="a6"/>
+      </w:pPr>
+      <w:r>
+        <w:t xml:space="preserve">Для синхронизации потоков используются мьютексы. Для инициализации мьютексов применяется функция </w:t>
+      </w:r>
+      <w:proofErr w:type="spellStart"/>
+      <w:r>
+        <w:t>pthread_mutex_init</w:t>
+      </w:r>
+      <w:proofErr w:type="spellEnd"/>
+      <w:r>
+        <w:t xml:space="preserve">, для блокировки и разблокировки функции </w:t>
+      </w:r>
+      <w:proofErr w:type="spellStart"/>
+      <w:r>
+        <w:t>pthread_mutex_lock</w:t>
+      </w:r>
+      <w:proofErr w:type="spellEnd"/>
+      <w:r>
+        <w:t xml:space="preserve"> и </w:t>
+      </w:r>
+      <w:proofErr w:type="spellStart"/>
+      <w:r>
+        <w:t>pthread_mutex_unlock</w:t>
+      </w:r>
+      <w:proofErr w:type="spellEnd"/>
+      <w:r>
+        <w:t xml:space="preserve"> соответственно. В первой функции атрибутами являются указатель на </w:t>
+      </w:r>
+      <w:proofErr w:type="spellStart"/>
+      <w:r>
+        <w:t>мьютекс</w:t>
+      </w:r>
+      <w:proofErr w:type="spellEnd"/>
+      <w:r>
+        <w:t xml:space="preserve"> и атрибуты </w:t>
+      </w:r>
+      <w:proofErr w:type="spellStart"/>
+      <w:r>
+        <w:t>мьютекса</w:t>
+      </w:r>
+      <w:proofErr w:type="spellEnd"/>
+      <w:r>
+        <w:t xml:space="preserve">. В последних двух функциях в атрибутах используется только указатель на </w:t>
+      </w:r>
+      <w:proofErr w:type="spellStart"/>
+      <w:r>
+        <w:t>мьютекс</w:t>
+      </w:r>
+      <w:proofErr w:type="spellEnd"/>
       <w:r>
         <w:t>.</w:t>
       </w:r>
     </w:p>
     <w:p>
       <w:pPr>
+        <w:rPr>
+          <w:rFonts w:ascii="Times New Roman" w:hAnsi="Times New Roman" w:cs="Times New Roman"/>
+          <w:sz w:val="28"/>
+          <w:szCs w:val="28"/>
+        </w:rPr>
+      </w:pPr>
+      <w:r>
+        <w:br w:type="page"/>
+      </w:r>
+    </w:p>
+    <w:p>
+      <w:pPr>
+        <w:pStyle w:val="1"/>
+      </w:pPr>
+      <w:bookmarkStart w:id="7" w:name="_Toc512456694"/>
+      <w:r>
+        <w:lastRenderedPageBreak/>
+        <w:t>4 Детальное текстовое описание на основе сочетания естественного языка и программных конструкций алгоритмов всех процедур</w:t>
+      </w:r>
+      <w:bookmarkEnd w:id="7"/>
+    </w:p>
+    <w:p>
+      <w:pPr>
         <w:pStyle w:val="a6"/>
       </w:pPr>
       <w:r>
+        <w:t>Отталкиваясь от описания, данного в 2 пункте, нужно описать более подробно большую часть функций.</w:t>
+      </w:r>
+    </w:p>
+    <w:p>
+      <w:pPr>
+        <w:pStyle w:val="a6"/>
+      </w:pPr>
+      <w:r>
+        <w:t xml:space="preserve">Начнем с малого. Функция </w:t>
+      </w:r>
+      <w:proofErr w:type="spellStart"/>
+      <w:r>
         <w:rPr>
           <w:lang w:val="en-US"/>
         </w:rPr>
-        <w:t>pthread</w:t>
-      </w:r>
-      <w:r>
-        <w:t>_</w:t>
-      </w:r>
+        <w:t>PrintInPoint</w:t>
+      </w:r>
+      <w:proofErr w:type="spellEnd"/>
+      <w:r>
+        <w:t xml:space="preserve">. Это упрощение, сделанное с целью упростить процесс прочтения кода. Это функция, которая принимает координаты в консоли в виде двух </w:t>
+      </w:r>
+      <w:proofErr w:type="spellStart"/>
       <w:r>
         <w:rPr>
           <w:lang w:val="en-US"/>
         </w:rPr>
-        <w:t>mutex</w:t>
-      </w:r>
-      <w:r>
-        <w:t>_</w:t>
+        <w:t>int</w:t>
+      </w:r>
+      <w:proofErr w:type="spellEnd"/>
+      <w:r>
+        <w:t>-</w:t>
+      </w:r>
+      <w:proofErr w:type="spellStart"/>
+      <w:r>
+        <w:t>ов</w:t>
+      </w:r>
+      <w:proofErr w:type="spellEnd"/>
+      <w:r>
+        <w:t xml:space="preserve"> и строку в виде указателя на </w:t>
       </w:r>
       <w:r>
         <w:rPr>
           <w:lang w:val="en-US"/>
         </w:rPr>
-        <w:t>t</w:t>
+        <w:t>char</w:t>
+      </w:r>
+      <w:r>
+        <w:t xml:space="preserve">. И выводит в консоль управляющую последовательность </w:t>
+      </w:r>
+      <w:r>
+        <w:t>\</w:t>
+      </w:r>
+      <w:r>
+        <w:t xml:space="preserve">033 с символами, которые принимает функция – координаты и данные, которые выводятся после управляющей последовательности. Таким же образом работает и </w:t>
+      </w:r>
+      <w:proofErr w:type="spellStart"/>
+      <w:r>
+        <w:rPr>
+          <w:lang w:val="en-US"/>
+        </w:rPr>
+        <w:t>ChangeColor</w:t>
+      </w:r>
+      <w:proofErr w:type="spellEnd"/>
+      <w:r>
+        <w:t>, но принимает значение цвета текста (фон по умолчанию прозрачный).</w:t>
+      </w:r>
+    </w:p>
+    <w:p>
+      <w:pPr>
+        <w:pStyle w:val="a6"/>
+      </w:pPr>
+      <w:r>
+        <w:t xml:space="preserve">Немаловажный алгоритм для отрисовки границ прямоугольников устроен следующим образом. Функция </w:t>
+      </w:r>
+      <w:proofErr w:type="spellStart"/>
+      <w:proofErr w:type="gramStart"/>
+      <w:r>
+        <w:rPr>
+          <w:lang w:val="en-US"/>
+        </w:rPr>
+        <w:t>DrawBorder</w:t>
+      </w:r>
+      <w:proofErr w:type="spellEnd"/>
+      <w:r>
+        <w:t>(</w:t>
+      </w:r>
+      <w:proofErr w:type="gramEnd"/>
+      <w:r>
+        <w:t>)</w:t>
+      </w:r>
+      <w:r>
+        <w:t xml:space="preserve"> принимает 4 целых значения – координаты первой и второй, диагональной первой, точек. После чего, используя символы, совокупность которых принято называть псевдографикой, выводятся углы прямоугольника, и потом, оставшиеся стороны рисуются уже другими символами – вертикальных и горизонтальных черт, которые выводятся в циклах. </w:t>
+      </w:r>
+      <w:r>
+        <w:t>Схема а</w:t>
+      </w:r>
+      <w:r>
+        <w:t>лгоритм</w:t>
+      </w:r>
+      <w:r>
+        <w:t>а</w:t>
+      </w:r>
+      <w:r>
+        <w:t xml:space="preserve"> представлен</w:t>
+      </w:r>
+      <w:r>
+        <w:t>а</w:t>
+      </w:r>
+      <w:r>
+        <w:t xml:space="preserve"> на рисунке 1.</w:t>
       </w:r>
       <w:r>
         <w:t xml:space="preserve"> </w:t>
       </w:r>
+    </w:p>
+    <w:p>
+      <w:pPr>
+        <w:pStyle w:val="a6"/>
+        <w:jc w:val="center"/>
+      </w:pPr>
+      <w:r>
+        <w:object w:dxaOrig="3225" w:dyaOrig="6195">
+          <v:shapetype id="_x0000_t75" coordsize="21600,21600" o:spt="75" o:preferrelative="t" path="m@4@5l@4@11@9@11@9@5xe" filled="f" stroked="f">
+            <v:stroke joinstyle="miter"/>
+            <v:formulas>
+              <v:f eqn="if lineDrawn pixelLineWidth 0"/>
+              <v:f eqn="sum @0 1 0"/>
+              <v:f eqn="sum 0 0 @1"/>
+              <v:f eqn="prod @2 1 2"/>
+              <v:f eqn="prod @3 21600 pixelWidth"/>
+              <v:f eqn="prod @3 21600 pixelHeight"/>
+              <v:f eqn="sum @0 0 1"/>
+              <v:f eqn="prod @6 1 2"/>
+              <v:f eqn="prod @7 21600 pixelWidth"/>
+              <v:f eqn="sum @8 21600 0"/>
+              <v:f eqn="prod @7 21600 pixelHeight"/>
+              <v:f eqn="sum @10 21600 0"/>
+            </v:formulas>
+            <v:path o:extrusionok="f" gradientshapeok="t" o:connecttype="rect"/>
+            <o:lock v:ext="edit" aspectratio="t"/>
+          </v:shapetype>
+          <v:shape id="_x0000_i1025" type="#_x0000_t75" style="width:161pt;height:309.75pt" o:ole="">
+            <v:imagedata r:id="rId13" o:title=""/>
+          </v:shape>
+          <o:OLEObject Type="Embed" ProgID="Visio.Drawing.15" ShapeID="_x0000_i1025" DrawAspect="Content" ObjectID="_1650458462" r:id="rId14"/>
+        </w:object>
+      </w:r>
+    </w:p>
+    <w:p>
+      <w:pPr>
+        <w:pStyle w:val="a6"/>
+        <w:jc w:val="center"/>
+      </w:pPr>
+      <w:r>
+        <w:t xml:space="preserve">Рисунок 1 – </w:t>
+      </w:r>
+      <w:r>
+        <w:t xml:space="preserve">схема </w:t>
+      </w:r>
+      <w:r>
+        <w:t>алгоритм</w:t>
+      </w:r>
+      <w:r>
+        <w:t>а</w:t>
+      </w:r>
+      <w:r>
+        <w:t xml:space="preserve"> функции </w:t>
+      </w:r>
+      <w:proofErr w:type="spellStart"/>
+      <w:proofErr w:type="gramStart"/>
       <w:r>
         <w:rPr>
           <w:lang w:val="en-US"/>
         </w:rPr>
-        <w:t>mtxWinWrite</w:t>
-      </w:r>
-      <w:r>
-        <w:t>,</w:t>
-      </w:r>
+        <w:t>DrawBorder</w:t>
+      </w:r>
+      <w:proofErr w:type="spellEnd"/>
+      <w:r>
+        <w:t>(</w:t>
+      </w:r>
+      <w:proofErr w:type="gramEnd"/>
+      <w:r>
+        <w:t>)</w:t>
+      </w:r>
+    </w:p>
+    <w:p>
+      <w:pPr>
+        <w:pStyle w:val="a6"/>
+      </w:pPr>
+      <w:r>
+        <w:t xml:space="preserve">Вся дальнейшая отрисовка будет использовать эти функции. «Центром» всей </w:t>
+      </w:r>
+      <w:proofErr w:type="spellStart"/>
+      <w:r>
+        <w:t>отрисовки</w:t>
+      </w:r>
+      <w:proofErr w:type="spellEnd"/>
+      <w:r>
+        <w:t xml:space="preserve"> поля является функция </w:t>
+      </w:r>
+      <w:proofErr w:type="spellStart"/>
+      <w:proofErr w:type="gramStart"/>
       <w:r>
         <w:rPr>
           <w:lang w:val="en-US"/>
         </w:rPr>
-        <w:t>mtxWinRead</w:t>
-      </w:r>
-      <w:r>
-        <w:t xml:space="preserve"> – мьютексы для работы с чтением и записью в массив окон.</w:t>
+        <w:t>DrawField</w:t>
+      </w:r>
+      <w:proofErr w:type="spellEnd"/>
+      <w:r>
+        <w:t>(</w:t>
+      </w:r>
+      <w:proofErr w:type="gramEnd"/>
+      <w:r>
+        <w:t>)</w:t>
+      </w:r>
+      <w:r>
+        <w:t xml:space="preserve">, которая запускает последовательно 5 других: </w:t>
+      </w:r>
+      <w:proofErr w:type="spellStart"/>
+      <w:r>
+        <w:rPr>
+          <w:lang w:val="en-US"/>
+        </w:rPr>
+        <w:t>DrawFieldBorder</w:t>
+      </w:r>
+      <w:proofErr w:type="spellEnd"/>
+      <w:r>
+        <w:t xml:space="preserve">() </w:t>
+      </w:r>
+      <w:r>
+        <w:t>–</w:t>
+      </w:r>
+      <w:r>
+        <w:t xml:space="preserve"> </w:t>
+      </w:r>
+      <w:r>
+        <w:t>отрисовка границ поля</w:t>
+      </w:r>
+      <w:r>
+        <w:t xml:space="preserve">, </w:t>
+      </w:r>
+      <w:proofErr w:type="spellStart"/>
+      <w:r>
+        <w:rPr>
+          <w:lang w:val="en-US"/>
+        </w:rPr>
+        <w:t>DrawWindowsState</w:t>
+      </w:r>
+      <w:proofErr w:type="spellEnd"/>
+      <w:r>
+        <w:t>() - окон,</w:t>
+      </w:r>
+      <w:r>
+        <w:t xml:space="preserve"> </w:t>
+      </w:r>
+      <w:proofErr w:type="spellStart"/>
+      <w:r>
+        <w:rPr>
+          <w:lang w:val="en-US"/>
+        </w:rPr>
+        <w:t>DrawTalonMachine</w:t>
+      </w:r>
+      <w:proofErr w:type="spellEnd"/>
+      <w:r>
+        <w:t>()</w:t>
+      </w:r>
+      <w:r>
+        <w:t xml:space="preserve"> </w:t>
+      </w:r>
+      <w:r>
+        <w:t>–</w:t>
+      </w:r>
+      <w:r>
+        <w:t xml:space="preserve"> </w:t>
+      </w:r>
+      <w:r>
+        <w:t>автомата с талонами</w:t>
+      </w:r>
+      <w:r>
+        <w:t xml:space="preserve">, </w:t>
+      </w:r>
+      <w:proofErr w:type="spellStart"/>
+      <w:r>
+        <w:rPr>
+          <w:lang w:val="en-US"/>
+        </w:rPr>
+        <w:t>DrawSeats</w:t>
+      </w:r>
+      <w:proofErr w:type="spellEnd"/>
+      <w:r>
+        <w:t>()</w:t>
+      </w:r>
+      <w:r>
+        <w:t xml:space="preserve"> - </w:t>
+      </w:r>
+      <w:r>
+        <w:t>сидений</w:t>
+      </w:r>
+      <w:r>
+        <w:t xml:space="preserve">, </w:t>
+      </w:r>
+      <w:proofErr w:type="spellStart"/>
+      <w:r>
+        <w:rPr>
+          <w:lang w:val="en-US"/>
+        </w:rPr>
+        <w:t>DrawTable</w:t>
+      </w:r>
+      <w:proofErr w:type="spellEnd"/>
+      <w:r>
+        <w:t xml:space="preserve">() </w:t>
+      </w:r>
+      <w:r>
+        <w:t>–</w:t>
+      </w:r>
+      <w:r>
+        <w:t xml:space="preserve"> </w:t>
+      </w:r>
+      <w:r>
+        <w:t xml:space="preserve">таблицы. В сущности, все эти функции просты. </w:t>
+      </w:r>
+      <w:r>
+        <w:t xml:space="preserve">Первая – </w:t>
+      </w:r>
+      <w:r>
+        <w:t xml:space="preserve">использует </w:t>
+      </w:r>
+      <w:proofErr w:type="spellStart"/>
+      <w:r>
+        <w:rPr>
+          <w:lang w:val="en-US"/>
+        </w:rPr>
+        <w:t>DrawBorder</w:t>
+      </w:r>
+      <w:proofErr w:type="spellEnd"/>
+      <w:r>
+        <w:t xml:space="preserve"> с координатами левого верхнего угла консоли и точки, содержащей длину и ширину границ здания. Вторая – делает небольшие расчеты ширины окна, чтобы в любой размер границы здания, который кратен 1 + 5</w:t>
+      </w:r>
+      <w:r>
+        <w:rPr>
+          <w:lang w:val="en-US"/>
+        </w:rPr>
+        <w:t>n</w:t>
+      </w:r>
+      <w:r>
+        <w:t xml:space="preserve">, можно было вписать 5 окон. Далее, в цикле для 5-ти окон, координаты которых высчитываются исходя из ширины окна и номера окна, выводит текстовую информацию об окне и границу окна с помощью </w:t>
+      </w:r>
+      <w:proofErr w:type="spellStart"/>
+      <w:proofErr w:type="gramStart"/>
+      <w:r>
+        <w:rPr>
+          <w:lang w:val="en-US"/>
+        </w:rPr>
+        <w:t>DrawBorder</w:t>
+      </w:r>
+      <w:proofErr w:type="spellEnd"/>
+      <w:r>
+        <w:t>(</w:t>
+      </w:r>
+      <w:proofErr w:type="gramEnd"/>
+      <w:r>
+        <w:t>)</w:t>
+      </w:r>
+      <w:r>
+        <w:t xml:space="preserve">. После чего, выводя два других символа из псевдографики, границы между окнами сглаживаются (если это не первое окно). </w:t>
       </w:r>
     </w:p>
     <w:p>
@@ -6326,66 +7156,255 @@
         <w:pStyle w:val="a6"/>
       </w:pPr>
       <w:r>
+        <w:t xml:space="preserve">Третья функция выводит просто посередине, с некоторым сдвигом от центра по вертикали, прямоугольник с помощью </w:t>
+      </w:r>
+      <w:proofErr w:type="spellStart"/>
+      <w:proofErr w:type="gramStart"/>
+      <w:r>
         <w:rPr>
           <w:lang w:val="en-US"/>
         </w:rPr>
-        <w:t>pthread</w:t>
-      </w:r>
-      <w:r>
-        <w:t>_</w:t>
-      </w:r>
+        <w:t>DrawBorder</w:t>
+      </w:r>
+      <w:proofErr w:type="spellEnd"/>
+      <w:r>
+        <w:t>(</w:t>
+      </w:r>
+      <w:proofErr w:type="gramEnd"/>
+      <w:r>
+        <w:t>) и текст «Талоны».</w:t>
+      </w:r>
+      <w:r>
+        <w:t xml:space="preserve"> </w:t>
+      </w:r>
+      <w:r>
+        <w:t xml:space="preserve">Четвертая – выводит, опять же, используя символы псевдографики, </w:t>
+      </w:r>
+      <w:r>
+        <w:lastRenderedPageBreak/>
+        <w:t xml:space="preserve">8 сидений – 4 справа и 4 слева. И пятая – с помощью </w:t>
+      </w:r>
+      <w:proofErr w:type="spellStart"/>
+      <w:proofErr w:type="gramStart"/>
       <w:r>
         <w:rPr>
           <w:lang w:val="en-US"/>
         </w:rPr>
-        <w:t>mutex</w:t>
-      </w:r>
-      <w:r>
-        <w:t>_</w:t>
-      </w:r>
+        <w:t>DrawBorder</w:t>
+      </w:r>
+      <w:proofErr w:type="spellEnd"/>
+      <w:r>
+        <w:t>(</w:t>
+      </w:r>
+      <w:proofErr w:type="gramEnd"/>
+      <w:r>
+        <w:t xml:space="preserve">), сразу после границы здания, выводит шапку и основу таблицы. </w:t>
+      </w:r>
+      <w:r>
+        <w:t>И текстовое содержимое</w:t>
+      </w:r>
+      <w:r>
+        <w:t xml:space="preserve"> (номер талона, имя, операцию и окно)</w:t>
+      </w:r>
+      <w:r>
+        <w:t xml:space="preserve"> следом.</w:t>
+      </w:r>
+    </w:p>
+    <w:p>
+      <w:pPr>
+        <w:pStyle w:val="a6"/>
+      </w:pPr>
+      <w:r>
+        <w:t xml:space="preserve">Чтобы в дальнейшем не отвлекаться на простые функции вывода, стоит описать еще две функции, используемые для работы с таблицей. Для записи строки в таблицу используется функция </w:t>
+      </w:r>
+      <w:proofErr w:type="spellStart"/>
+      <w:proofErr w:type="gramStart"/>
       <w:r>
         <w:rPr>
           <w:lang w:val="en-US"/>
         </w:rPr>
-        <w:t>t</w:t>
-      </w:r>
+        <w:t>WriteInTable</w:t>
+      </w:r>
+      <w:proofErr w:type="spellEnd"/>
+      <w:r>
+        <w:t>(</w:t>
+      </w:r>
+      <w:proofErr w:type="gramEnd"/>
+      <w:r>
+        <w:t xml:space="preserve">), которая принимает «имя» в виде строки, талон, операцию и окно в целочисленном виде, которые потом преобразуются в вид строки (указателя на </w:t>
+      </w:r>
+      <w:r>
+        <w:rPr>
+          <w:lang w:val="en-US"/>
+        </w:rPr>
+        <w:t>char</w:t>
+      </w:r>
+      <w:r>
+        <w:t xml:space="preserve">) через выделение памяти </w:t>
+      </w:r>
+      <w:proofErr w:type="spellStart"/>
+      <w:r>
+        <w:rPr>
+          <w:lang w:val="en-US"/>
+        </w:rPr>
+        <w:t>malloc</w:t>
+      </w:r>
+      <w:proofErr w:type="spellEnd"/>
+      <w:r>
+        <w:t xml:space="preserve">(), и выводит значения в строку с номером талона. А обратную операцию производит функция </w:t>
+      </w:r>
+      <w:proofErr w:type="spellStart"/>
+      <w:proofErr w:type="gramStart"/>
+      <w:r>
+        <w:rPr>
+          <w:lang w:val="en-US"/>
+        </w:rPr>
+        <w:t>ClearRow</w:t>
+      </w:r>
+      <w:proofErr w:type="spellEnd"/>
+      <w:r>
+        <w:t>(</w:t>
+      </w:r>
+      <w:proofErr w:type="gramEnd"/>
+      <w:r>
+        <w:t>)</w:t>
+      </w:r>
+      <w:r>
+        <w:t>, которая попросту пишет 20 пробелов в строку с номером талона, который она принимает в ка</w:t>
+      </w:r>
+      <w:r>
+        <w:t>честве аргумента.</w:t>
+      </w:r>
+    </w:p>
+    <w:p>
+      <w:pPr>
+        <w:pStyle w:val="a6"/>
+      </w:pPr>
+      <w:r>
+        <w:t xml:space="preserve">Так же, одна из основных функций </w:t>
+      </w:r>
+      <w:proofErr w:type="spellStart"/>
+      <w:r>
+        <w:t>отрисовки</w:t>
+      </w:r>
+      <w:proofErr w:type="spellEnd"/>
       <w:r>
         <w:t xml:space="preserve"> </w:t>
       </w:r>
       <w:r>
+        <w:t>–</w:t>
+      </w:r>
+      <w:r>
+        <w:t xml:space="preserve"> </w:t>
+      </w:r>
+      <w:proofErr w:type="spellStart"/>
+      <w:proofErr w:type="gramStart"/>
+      <w:r>
         <w:rPr>
           <w:lang w:val="en-US"/>
         </w:rPr>
-        <w:t>mtxSeatWrite</w:t>
-      </w:r>
-      <w:r>
-        <w:t xml:space="preserve">, </w:t>
+        <w:t>GoFromTo</w:t>
+      </w:r>
+      <w:proofErr w:type="spellEnd"/>
+      <w:r>
+        <w:t>(</w:t>
+      </w:r>
+      <w:proofErr w:type="gramEnd"/>
+      <w:r>
+        <w:t>)</w:t>
+      </w:r>
+      <w:r>
+        <w:t>. З</w:t>
+      </w:r>
+      <w:r>
+        <w:t>адача ее – перемещать посетителя из точки</w:t>
+      </w:r>
+      <w:r>
+        <w:t xml:space="preserve"> А</w:t>
+      </w:r>
+      <w:r>
+        <w:t xml:space="preserve"> в точку </w:t>
+      </w:r>
+      <w:r>
+        <w:t>Б</w:t>
+      </w:r>
+      <w:r>
+        <w:t xml:space="preserve">. Собственно, функция принимает имя пользователя в виде строки, координаты двух точек в виде целых чисел, и способ – как перемещаться – сначала по оси х или сначала по оси у. Переменная </w:t>
       </w:r>
       <w:r>
         <w:rPr>
           <w:lang w:val="en-US"/>
         </w:rPr>
-        <w:t>mtxSeatRead</w:t>
-      </w:r>
-      <w:bookmarkStart w:id="7" w:name="_GoBack"/>
-      <w:bookmarkEnd w:id="7"/>
-      <w:r>
-        <w:t xml:space="preserve"> </w:t>
-      </w:r>
-      <w:r>
-        <w:t>– мьютексы для работы с чтением и записью в массив окон.</w:t>
-      </w:r>
-      <w:r>
-        <w:t xml:space="preserve"> </w:t>
+        <w:t>how</w:t>
+      </w:r>
+      <w:r>
+        <w:t>, которая это определяет, либо кратная двум, либо нет. Соответственно, если кратное – то сначала нужно идти по оси х. Это происходит следующим образом: определяется в какую сторону идти (сугубо, добавлять к переменной или вычитать из нее) и что является конечной точкой (это определяется уже исходя из того, где пользователь находится – прошел ли он уже ось у или нет). После чего, просто перемещаем букву имени пользователя, меняя координаты, и затирая пробелом предыдущую точку. Аналогично и для оси у. После перемещения отрисовывается поле заново, чтобы скрыть дефек</w:t>
+      </w:r>
+      <w:r>
+        <w:t>ты, которые нанесло перемещение</w:t>
+      </w:r>
+      <w:r>
+        <w:t xml:space="preserve">. Схема алгоритма представлена на рисунке </w:t>
+      </w:r>
+      <w:r>
+        <w:t>2</w:t>
+      </w:r>
+      <w:r>
+        <w:t xml:space="preserve">. </w:t>
       </w:r>
     </w:p>
     <w:p>
       <w:pPr>
         <w:pStyle w:val="a6"/>
       </w:pPr>
-      <w:r>
-        <w:t>pthread_t tid[20];//нити посетителей</w:t>
-      </w:r>
+    </w:p>
+    <w:p>
+      <w:pPr>
+        <w:pStyle w:val="a6"/>
+        <w:ind w:firstLine="0"/>
+        <w:jc w:val="center"/>
+      </w:pPr>
+      <w:r>
+        <w:object w:dxaOrig="10636" w:dyaOrig="11491">
+          <v:shape id="_x0000_i1030" type="#_x0000_t75" style="width:508.1pt;height:548.15pt" o:ole="">
+            <v:imagedata r:id="rId15" o:title=""/>
+          </v:shape>
+          <o:OLEObject Type="Embed" ProgID="Visio.Drawing.15" ShapeID="_x0000_i1030" DrawAspect="Content" ObjectID="_1650458463" r:id="rId16"/>
+        </w:object>
+      </w:r>
+    </w:p>
+    <w:p>
+      <w:pPr>
+        <w:pStyle w:val="a6"/>
+        <w:ind w:firstLine="0"/>
+        <w:jc w:val="center"/>
+        <w:rPr>
+          <w:lang w:val="en-US"/>
+        </w:rPr>
+      </w:pPr>
+      <w:r>
+        <w:t xml:space="preserve">Рисунок 2 – схема алгоритма </w:t>
+      </w:r>
+      <w:proofErr w:type="spellStart"/>
+      <w:r>
+        <w:rPr>
+          <w:lang w:val="en-US"/>
+        </w:rPr>
+        <w:t>GoFromTo</w:t>
+      </w:r>
+      <w:proofErr w:type="spellEnd"/>
+    </w:p>
+    <w:p>
+      <w:pPr>
+        <w:spacing w:line="259" w:lineRule="auto"/>
+        <w:rPr>
+          <w:rFonts w:ascii="Times New Roman" w:hAnsi="Times New Roman" w:cs="Times New Roman"/>
+          <w:sz w:val="28"/>
+          <w:szCs w:val="28"/>
+        </w:rPr>
+      </w:pPr>
+      <w:bookmarkStart w:id="8" w:name="_GoBack"/>
+      <w:bookmarkEnd w:id="8"/>
     </w:p>
     <w:sectPr>
       <w:pgSz w:w="11906" w:h="16838"/>
@@ -6395,6 +7414,31 @@
     </w:sectPr>
   </w:body>
 </w:document>
+</file>
+
+<file path=word/endnotes.xml><?xml version="1.0" encoding="utf-8"?>
+<w:endnotes xmlns:wpc="http://schemas.microsoft.com/office/word/2010/wordprocessingCanvas" xmlns:cx="http://schemas.microsoft.com/office/drawing/2014/chartex" xmlns:cx1="http://schemas.microsoft.com/office/drawing/2015/9/8/chartex" xmlns:mc="http://schemas.openxmlformats.org/markup-compatibility/2006" xmlns:o="urn:schemas-microsoft-com:office:office" xmlns:r="http://schemas.openxmlformats.org/officeDocument/2006/relationships" xmlns:m="http://schemas.openxmlformats.org/officeDocument/2006/math" xmlns:v="urn:schemas-microsoft-com:vml" xmlns:wp14="http://schemas.microsoft.com/office/word/2010/wordprocessingDrawing" xmlns:wp="http://schemas.openxmlformats.org/drawingml/2006/wordprocessingDrawing" xmlns:w10="urn:schemas-microsoft-com:office:word" xmlns:w="http://schemas.openxmlformats.org/wordprocessingml/2006/main" xmlns:w14="http://schemas.microsoft.com/office/word/2010/wordml" xmlns:w15="http://schemas.microsoft.com/office/word/2012/wordml" xmlns:w16se="http://schemas.microsoft.com/office/word/2015/wordml/symex" xmlns:wpg="http://schemas.microsoft.com/office/word/2010/wordprocessingGroup" xmlns:wpi="http://schemas.microsoft.com/office/word/2010/wordprocessingInk" xmlns:wne="http://schemas.microsoft.com/office/word/2006/wordml" xmlns:wps="http://schemas.microsoft.com/office/word/2010/wordprocessingShape" mc:Ignorable="w14 w15 w16se wp14">
+  <w:endnote w:type="separator" w:id="-1">
+    <w:p>
+      <w:pPr>
+        <w:spacing w:after="0" w:line="240" w:lineRule="auto"/>
+      </w:pPr>
+      <w:r>
+        <w:separator/>
+      </w:r>
+    </w:p>
+  </w:endnote>
+  <w:endnote w:type="continuationSeparator" w:id="0">
+    <w:p>
+      <w:pPr>
+        <w:spacing w:after="0" w:line="240" w:lineRule="auto"/>
+      </w:pPr>
+      <w:r>
+        <w:continuationSeparator/>
+      </w:r>
+    </w:p>
+  </w:endnote>
+</w:endnotes>
 </file>
 
 <file path=word/footer1.xml><?xml version="1.0" encoding="utf-8"?>
@@ -6504,6 +7548,31 @@
     </w:pPr>
   </w:p>
 </w:ftr>
+</file>
+
+<file path=word/footnotes.xml><?xml version="1.0" encoding="utf-8"?>
+<w:footnotes xmlns:wpc="http://schemas.microsoft.com/office/word/2010/wordprocessingCanvas" xmlns:cx="http://schemas.microsoft.com/office/drawing/2014/chartex" xmlns:cx1="http://schemas.microsoft.com/office/drawing/2015/9/8/chartex" xmlns:mc="http://schemas.openxmlformats.org/markup-compatibility/2006" xmlns:o="urn:schemas-microsoft-com:office:office" xmlns:r="http://schemas.openxmlformats.org/officeDocument/2006/relationships" xmlns:m="http://schemas.openxmlformats.org/officeDocument/2006/math" xmlns:v="urn:schemas-microsoft-com:vml" xmlns:wp14="http://schemas.microsoft.com/office/word/2010/wordprocessingDrawing" xmlns:wp="http://schemas.openxmlformats.org/drawingml/2006/wordprocessingDrawing" xmlns:w10="urn:schemas-microsoft-com:office:word" xmlns:w="http://schemas.openxmlformats.org/wordprocessingml/2006/main" xmlns:w14="http://schemas.microsoft.com/office/word/2010/wordml" xmlns:w15="http://schemas.microsoft.com/office/word/2012/wordml" xmlns:w16se="http://schemas.microsoft.com/office/word/2015/wordml/symex" xmlns:wpg="http://schemas.microsoft.com/office/word/2010/wordprocessingGroup" xmlns:wpi="http://schemas.microsoft.com/office/word/2010/wordprocessingInk" xmlns:wne="http://schemas.microsoft.com/office/word/2006/wordml" xmlns:wps="http://schemas.microsoft.com/office/word/2010/wordprocessingShape" mc:Ignorable="w14 w15 w16se wp14">
+  <w:footnote w:type="separator" w:id="-1">
+    <w:p>
+      <w:pPr>
+        <w:spacing w:after="0" w:line="240" w:lineRule="auto"/>
+      </w:pPr>
+      <w:r>
+        <w:separator/>
+      </w:r>
+    </w:p>
+  </w:footnote>
+  <w:footnote w:type="continuationSeparator" w:id="0">
+    <w:p>
+      <w:pPr>
+        <w:spacing w:after="0" w:line="240" w:lineRule="auto"/>
+      </w:pPr>
+      <w:r>
+        <w:continuationSeparator/>
+      </w:r>
+    </w:p>
+  </w:footnote>
+</w:footnotes>
 </file>
 
 <file path=word/numbering.xml><?xml version="1.0" encoding="utf-8"?>
@@ -7983,7 +9052,7 @@
 </file>
 
 <file path=customXml/itemProps1.xml><?xml version="1.0" encoding="utf-8"?>
-<ds:datastoreItem xmlns:ds="http://schemas.openxmlformats.org/officeDocument/2006/customXml" ds:itemID="{D2228C2F-A1FC-499B-B9AF-9B678735B40E}">
+<ds:datastoreItem xmlns:ds="http://schemas.openxmlformats.org/officeDocument/2006/customXml" ds:itemID="{1F64B7A3-636F-4029-930A-37F9BE2FD757}">
   <ds:schemaRefs>
     <ds:schemaRef ds:uri="http://schemas.openxmlformats.org/officeDocument/2006/bibliography"/>
   </ds:schemaRefs>

</xml_diff>

<commit_message>
something wrong, i can feel it
</commit_message>
<xml_diff>
--- a/курсач.docx
+++ b/курсач.docx
@@ -124,17 +124,19 @@
           </w:tcPr>
           <w:p>
             <w:pPr>
-              <w:pStyle w:val="Style60"/>
-              <w:widowControl/>
-              <w:snapToGrid w:val="0"/>
-              <w:jc w:val="center"/>
-              <w:rPr>
+              <w:pStyle w:val="Style31"/>
+              <w:widowControl/>
+              <w:snapToGrid w:val="0"/>
+              <w:jc w:val="center"/>
+              <w:rPr>
+                <w:rFonts w:ascii="Times New Roman" w:hAnsi="Times New Roman" w:cs="Times New Roman"/>
                 <w:sz w:val="22"/>
                 <w:szCs w:val="22"/>
               </w:rPr>
             </w:pPr>
             <w:r>
               <w:rPr>
+                <w:rFonts w:ascii="Times New Roman" w:hAnsi="Times New Roman" w:cs="Times New Roman"/>
                 <w:sz w:val="22"/>
                 <w:szCs w:val="22"/>
               </w:rPr>
@@ -213,12 +215,17 @@
           </w:tcPr>
           <w:p>
             <w:pPr>
-              <w:pStyle w:val="Style60"/>
+              <w:pStyle w:val="Style31"/>
               <w:widowControl/>
               <w:snapToGrid w:val="0"/>
               <w:jc w:val="center"/>
             </w:pPr>
             <w:r>
+              <w:rPr>
+                <w:rFonts w:ascii="Times New Roman" w:hAnsi="Times New Roman" w:cs="Times New Roman"/>
+                <w:sz w:val="22"/>
+                <w:szCs w:val="22"/>
+              </w:rPr>
               <w:t>Информатики и вычислительной техники</w:t>
             </w:r>
           </w:p>
@@ -3039,6 +3046,8 @@
           <w:rFonts w:ascii="Times New Roman" w:eastAsia="Arial" w:hAnsi="Times New Roman" w:cs="Times New Roman"/>
         </w:rPr>
       </w:pPr>
+      <w:bookmarkStart w:id="2" w:name="_GoBack"/>
+      <w:bookmarkEnd w:id="2"/>
     </w:p>
     <w:p>
       <w:pPr>
@@ -3047,16 +3056,10 @@
           <w:rFonts w:ascii="Times New Roman" w:eastAsia="Arial" w:hAnsi="Times New Roman" w:cs="Times New Roman"/>
         </w:rPr>
       </w:pPr>
-      <w:r>
-        <w:rPr>
-          <w:rFonts w:ascii="Times New Roman" w:eastAsia="Arial" w:hAnsi="Times New Roman" w:cs="Times New Roman"/>
-        </w:rPr>
-        <w:t>Омск 2020</w:t>
-      </w:r>
-    </w:p>
-    <w:p>
-      <w:pPr>
-        <w:spacing w:line="259" w:lineRule="auto"/>
+    </w:p>
+    <w:p>
+      <w:pPr>
+        <w:jc w:val="center"/>
         <w:rPr>
           <w:rFonts w:ascii="Times New Roman" w:hAnsi="Times New Roman" w:cs="Times New Roman"/>
           <w:b/>
@@ -3066,6 +3069,12 @@
           <w:shd w:val="clear" w:color="auto" w:fill="FFFFFF"/>
         </w:rPr>
       </w:pPr>
+      <w:r>
+        <w:rPr>
+          <w:rFonts w:ascii="Times New Roman" w:eastAsia="Arial" w:hAnsi="Times New Roman" w:cs="Times New Roman"/>
+        </w:rPr>
+        <w:t>Омск 2020</w:t>
+      </w:r>
       <w:r>
         <w:rPr>
           <w:rFonts w:ascii="Times New Roman" w:hAnsi="Times New Roman" w:cs="Times New Roman"/>
@@ -5501,12 +5510,12 @@
         <w:pStyle w:val="1"/>
         <w:jc w:val="center"/>
       </w:pPr>
-      <w:bookmarkStart w:id="2" w:name="_Toc512456690"/>
+      <w:bookmarkStart w:id="3" w:name="_Toc512456690"/>
       <w:r>
         <w:lastRenderedPageBreak/>
         <w:t>Введение</w:t>
       </w:r>
-      <w:bookmarkEnd w:id="2"/>
+      <w:bookmarkEnd w:id="3"/>
     </w:p>
     <w:p>
       <w:pPr>
@@ -5746,13 +5755,13 @@
       <w:pPr>
         <w:pStyle w:val="1"/>
       </w:pPr>
-      <w:bookmarkStart w:id="3" w:name="_Toc4946788"/>
+      <w:bookmarkStart w:id="4" w:name="_Toc4946788"/>
       <w:r>
         <w:lastRenderedPageBreak/>
         <w:t>1 Введение в проблематику разработки многопоточных приложени</w:t>
       </w:r>
-      <w:bookmarkStart w:id="4" w:name="_Toc4946789"/>
-      <w:bookmarkEnd w:id="3"/>
+      <w:bookmarkStart w:id="5" w:name="_Toc4946789"/>
+      <w:bookmarkEnd w:id="4"/>
       <w:r>
         <w:t>й</w:t>
       </w:r>
@@ -5973,7 +5982,7 @@
         </w:rPr>
         <w:t xml:space="preserve">Важной задачей в многопоточном программировании является правильная реализации потоков. Если в программе требуется определённая последовательность работы потоков, то в таком случае следует </w:t>
       </w:r>
-      <w:bookmarkEnd w:id="4"/>
+      <w:bookmarkEnd w:id="5"/>
       <w:r>
         <w:rPr>
           <w:rFonts w:ascii="Times New Roman" w:eastAsia="Times New Roman" w:hAnsi="Times New Roman" w:cs="Times New Roman"/>
@@ -6029,12 +6038,12 @@
       <w:pPr>
         <w:pStyle w:val="1"/>
       </w:pPr>
-      <w:bookmarkStart w:id="5" w:name="_Toc512456692"/>
+      <w:bookmarkStart w:id="6" w:name="_Toc512456692"/>
       <w:r>
         <w:lastRenderedPageBreak/>
         <w:t>2 Декомпозиция разрабатываемой программы снизу-вверх с формированием основных процедур ее функционирования и описанием их функционального назначения</w:t>
       </w:r>
-      <w:bookmarkEnd w:id="5"/>
+      <w:bookmarkEnd w:id="6"/>
     </w:p>
     <w:p>
       <w:pPr>
@@ -6325,12 +6334,12 @@
       <w:pPr>
         <w:pStyle w:val="1"/>
       </w:pPr>
-      <w:bookmarkStart w:id="6" w:name="_Toc512456693"/>
+      <w:bookmarkStart w:id="7" w:name="_Toc512456693"/>
       <w:r>
         <w:lastRenderedPageBreak/>
         <w:t>3 Описание глобальных информационных объектов программы: глобальных переменных, средств синхронизации потоков и используемых структур данных в случае их применения</w:t>
       </w:r>
-      <w:bookmarkEnd w:id="6"/>
+      <w:bookmarkEnd w:id="7"/>
     </w:p>
     <w:p>
       <w:pPr>
@@ -6771,12 +6780,12 @@
       <w:pPr>
         <w:pStyle w:val="1"/>
       </w:pPr>
-      <w:bookmarkStart w:id="7" w:name="_Toc512456694"/>
+      <w:bookmarkStart w:id="8" w:name="_Toc512456694"/>
       <w:r>
         <w:lastRenderedPageBreak/>
         <w:t>4 Детальное текстовое описание на основе сочетания естественного языка и программных конструкций алгоритмов всех процедур</w:t>
       </w:r>
-      <w:bookmarkEnd w:id="7"/>
+      <w:bookmarkEnd w:id="8"/>
     </w:p>
     <w:p>
       <w:pPr>
@@ -6924,10 +6933,10 @@
             <v:path o:extrusionok="f" gradientshapeok="t" o:connecttype="rect"/>
             <o:lock v:ext="edit" aspectratio="t"/>
           </v:shapetype>
-          <v:shape id="_x0000_i1025" type="#_x0000_t75" style="width:161pt;height:309.75pt" o:ole="">
+          <v:shape id="_x0000_i1025" type="#_x0000_t75" style="width:161.55pt;height:309.9pt" o:ole="">
             <v:imagedata r:id="rId13" o:title=""/>
           </v:shape>
-          <o:OLEObject Type="Embed" ProgID="Visio.Drawing.15" ShapeID="_x0000_i1025" DrawAspect="Content" ObjectID="_1650458462" r:id="rId14"/>
+          <o:OLEObject Type="Embed" ProgID="Visio.Drawing.15" ShapeID="_x0000_i1025" DrawAspect="Content" ObjectID="_1650474330" r:id="rId14"/>
         </w:object>
       </w:r>
     </w:p>
@@ -7355,8 +7364,16 @@
     </w:p>
     <w:p>
       <w:pPr>
-        <w:pStyle w:val="a6"/>
-      </w:pPr>
+        <w:spacing w:line="259" w:lineRule="auto"/>
+        <w:rPr>
+          <w:rFonts w:ascii="Times New Roman" w:hAnsi="Times New Roman" w:cs="Times New Roman"/>
+          <w:sz w:val="28"/>
+          <w:szCs w:val="28"/>
+        </w:rPr>
+      </w:pPr>
+      <w:r>
+        <w:br w:type="page"/>
+      </w:r>
     </w:p>
     <w:p>
       <w:pPr>
@@ -7366,10 +7383,10 @@
       </w:pPr>
       <w:r>
         <w:object w:dxaOrig="10636" w:dyaOrig="11491">
-          <v:shape id="_x0000_i1030" type="#_x0000_t75" style="width:508.1pt;height:548.15pt" o:ole="">
+          <v:shape id="_x0000_i1030" type="#_x0000_t75" style="width:507.75pt;height:507.75pt" o:ole="">
             <v:imagedata r:id="rId15" o:title=""/>
           </v:shape>
-          <o:OLEObject Type="Embed" ProgID="Visio.Drawing.15" ShapeID="_x0000_i1030" DrawAspect="Content" ObjectID="_1650458463" r:id="rId16"/>
+          <o:OLEObject Type="Embed" ProgID="Visio.Drawing.15" ShapeID="_x0000_i1030" DrawAspect="Content" ObjectID="_1650474331" r:id="rId16"/>
         </w:object>
       </w:r>
     </w:p>
@@ -7396,15 +7413,1051 @@
     </w:p>
     <w:p>
       <w:pPr>
+        <w:pStyle w:val="a6"/>
+      </w:pPr>
+      <w:r>
+        <w:t xml:space="preserve">Пожалуй, главный алгоритм в логической части программы – это алгоритм посетителя – функция </w:t>
+      </w:r>
+      <w:proofErr w:type="gramStart"/>
+      <w:r>
+        <w:rPr>
+          <w:lang w:val="en-US"/>
+        </w:rPr>
+        <w:t>visitor</w:t>
+      </w:r>
+      <w:r>
+        <w:t>(</w:t>
+      </w:r>
+      <w:proofErr w:type="gramEnd"/>
+      <w:r>
+        <w:t>)</w:t>
+      </w:r>
+      <w:r>
+        <w:t xml:space="preserve">. При запуске ее из точки входа приложения, в нее передается имя, которое будет потом передаваться в другие функции для </w:t>
+      </w:r>
+      <w:proofErr w:type="spellStart"/>
+      <w:r>
+        <w:t>отрисовки</w:t>
+      </w:r>
+      <w:proofErr w:type="spellEnd"/>
+      <w:r>
+        <w:t xml:space="preserve">. В общем случае, алгоритм можно поделить на 3 части: 1 – </w:t>
+      </w:r>
+      <w:proofErr w:type="spellStart"/>
+      <w:r>
+        <w:t>придти</w:t>
+      </w:r>
+      <w:proofErr w:type="spellEnd"/>
+      <w:r>
+        <w:t xml:space="preserve"> к автомату и записать данные о талоне, операции и окне, 2 – если окна заняты – то идти на сиденья и ждать, пока освободится, 3 – если есть пустое окно, то идти в него, постоять там, и уйти из отделения. Схема алгоритма представлена на рисунке 3.</w:t>
+      </w:r>
+      <w:r>
+        <w:br w:type="page"/>
+      </w:r>
+    </w:p>
+    <w:p>
+      <w:pPr>
         <w:spacing w:line="259" w:lineRule="auto"/>
+      </w:pPr>
+      <w:r>
+        <w:object w:dxaOrig="9721" w:dyaOrig="9166">
+          <v:shape id="_x0000_i1036" type="#_x0000_t75" style="width:467.7pt;height:440.75pt" o:ole="">
+            <v:imagedata r:id="rId17" o:title=""/>
+          </v:shape>
+          <o:OLEObject Type="Embed" ProgID="Visio.Drawing.15" ShapeID="_x0000_i1036" DrawAspect="Content" ObjectID="_1650474332" r:id="rId18"/>
+        </w:object>
+      </w:r>
+    </w:p>
+    <w:p>
+      <w:pPr>
+        <w:spacing w:line="259" w:lineRule="auto"/>
+        <w:jc w:val="center"/>
         <w:rPr>
           <w:rFonts w:ascii="Times New Roman" w:hAnsi="Times New Roman" w:cs="Times New Roman"/>
-          <w:sz w:val="28"/>
-          <w:szCs w:val="28"/>
-        </w:rPr>
-      </w:pPr>
-      <w:bookmarkStart w:id="8" w:name="_GoBack"/>
-      <w:bookmarkEnd w:id="8"/>
+          <w:sz w:val="24"/>
+        </w:rPr>
+      </w:pPr>
+      <w:r>
+        <w:rPr>
+          <w:rFonts w:ascii="Times New Roman" w:hAnsi="Times New Roman" w:cs="Times New Roman"/>
+          <w:sz w:val="24"/>
+        </w:rPr>
+        <w:t xml:space="preserve">Рисунок 3 – схема алгоритма функции </w:t>
+      </w:r>
+      <w:proofErr w:type="gramStart"/>
+      <w:r>
+        <w:rPr>
+          <w:rFonts w:ascii="Times New Roman" w:hAnsi="Times New Roman" w:cs="Times New Roman"/>
+          <w:sz w:val="24"/>
+          <w:lang w:val="en-US"/>
+        </w:rPr>
+        <w:t>visitor</w:t>
+      </w:r>
+      <w:r>
+        <w:rPr>
+          <w:rFonts w:ascii="Times New Roman" w:hAnsi="Times New Roman" w:cs="Times New Roman"/>
+          <w:sz w:val="24"/>
+        </w:rPr>
+        <w:t>(</w:t>
+      </w:r>
+      <w:proofErr w:type="gramEnd"/>
+      <w:r>
+        <w:rPr>
+          <w:rFonts w:ascii="Times New Roman" w:hAnsi="Times New Roman" w:cs="Times New Roman"/>
+          <w:sz w:val="24"/>
+        </w:rPr>
+        <w:t>)</w:t>
+      </w:r>
+    </w:p>
+    <w:p>
+      <w:pPr>
+        <w:pStyle w:val="a6"/>
+        <w:rPr>
+          <w:lang w:val="en-US"/>
+        </w:rPr>
+      </w:pPr>
+      <w:r>
+        <w:t>Рассмотрим более подробно этот алгоритм</w:t>
+      </w:r>
+      <w:r>
+        <w:t>. После преобразования данных о имени и ожидания некоторого времени, перед тем как войти, пользователь переме</w:t>
+      </w:r>
+      <w:r>
+        <w:t xml:space="preserve">щается с </w:t>
+      </w:r>
+      <w:r>
+        <w:t xml:space="preserve">помощью функции </w:t>
+      </w:r>
+      <w:proofErr w:type="spellStart"/>
+      <w:proofErr w:type="gramStart"/>
+      <w:r>
+        <w:rPr>
+          <w:lang w:val="en-US"/>
+        </w:rPr>
+        <w:t>GoFromTo</w:t>
+      </w:r>
+      <w:proofErr w:type="spellEnd"/>
+      <w:r>
+        <w:t>(</w:t>
+      </w:r>
+      <w:proofErr w:type="gramEnd"/>
+      <w:r>
+        <w:t>)</w:t>
+      </w:r>
+      <w:r>
+        <w:t xml:space="preserve"> к автомату с талонами, определяет операцию через </w:t>
+      </w:r>
+      <w:proofErr w:type="spellStart"/>
+      <w:r>
+        <w:t>рандомайзер</w:t>
+      </w:r>
+      <w:proofErr w:type="spellEnd"/>
+      <w:r>
+        <w:t xml:space="preserve">(остаток от деления на 2 дает либо 0 – снятие наличных, либо 1 – другие операции) ,«берет» талон с помощью функции </w:t>
+      </w:r>
+      <w:proofErr w:type="spellStart"/>
+      <w:r>
+        <w:rPr>
+          <w:lang w:val="en-US"/>
+        </w:rPr>
+        <w:t>GetTalon</w:t>
+      </w:r>
+      <w:proofErr w:type="spellEnd"/>
+      <w:r>
+        <w:t>()</w:t>
+      </w:r>
+      <w:r>
+        <w:t>, которая возвращает номер незанятого талона и прибавляет к количестве талонов единицу. Дальше происходит чтение</w:t>
+      </w:r>
+      <w:r>
+        <w:t xml:space="preserve"> из массива окон информации о свободном окне </w:t>
+      </w:r>
+      <w:r>
+        <w:t>используя</w:t>
+      </w:r>
+      <w:r>
+        <w:t xml:space="preserve"> средств</w:t>
+      </w:r>
+      <w:r>
+        <w:t>а</w:t>
+      </w:r>
+      <w:r>
+        <w:t xml:space="preserve"> синхронизации потоков. На этом стоит остановится, и описать процесс подробно.</w:t>
+      </w:r>
+    </w:p>
+    <w:p>
+      <w:pPr>
+        <w:pStyle w:val="a6"/>
+      </w:pPr>
+      <w:r>
+        <w:lastRenderedPageBreak/>
+        <w:t>Так как, процессы чтения и записи для окон и сидений однотипные, то, чтобы не создавать несколько одинаковых функций, был</w:t>
+      </w:r>
+      <w:r>
+        <w:t>и</w:t>
+      </w:r>
+      <w:r>
+        <w:t xml:space="preserve"> описаны две – одна для чтения, принимающая все параметры, требуемые для чтения (</w:t>
+      </w:r>
+      <w:proofErr w:type="spellStart"/>
+      <w:r>
+        <w:t>мьютекс</w:t>
+      </w:r>
+      <w:proofErr w:type="spellEnd"/>
+      <w:r>
+        <w:t xml:space="preserve"> для чтения, </w:t>
+      </w:r>
+      <w:proofErr w:type="spellStart"/>
+      <w:r>
+        <w:t>мьютекс</w:t>
+      </w:r>
+      <w:proofErr w:type="spellEnd"/>
+      <w:r>
+        <w:t xml:space="preserve"> для записи, функция – читатель, и «режим»), и вторая для записи, которая требует </w:t>
+      </w:r>
+      <w:proofErr w:type="spellStart"/>
+      <w:r>
+        <w:t>мьютекс</w:t>
+      </w:r>
+      <w:proofErr w:type="spellEnd"/>
+      <w:r>
+        <w:t xml:space="preserve"> для записи и функцию писатель. Все функции для работы с массивами </w:t>
+      </w:r>
+      <w:proofErr w:type="gramStart"/>
+      <w:r>
+        <w:rPr>
+          <w:lang w:val="en-US"/>
+        </w:rPr>
+        <w:t>windows</w:t>
+      </w:r>
+      <w:r>
+        <w:t>[</w:t>
+      </w:r>
+      <w:proofErr w:type="gramEnd"/>
+      <w:r>
+        <w:t xml:space="preserve">] </w:t>
+      </w:r>
+      <w:r>
+        <w:t xml:space="preserve">и </w:t>
+      </w:r>
+      <w:r>
+        <w:rPr>
+          <w:lang w:val="en-US"/>
+        </w:rPr>
+        <w:t>seats</w:t>
+      </w:r>
+      <w:r>
+        <w:t>[]</w:t>
+      </w:r>
+      <w:r>
+        <w:t xml:space="preserve"> однотипны и отличаются лишь названием и данными, с которыми они работают. Так функции </w:t>
+      </w:r>
+      <w:proofErr w:type="spellStart"/>
+      <w:proofErr w:type="gramStart"/>
+      <w:r>
+        <w:rPr>
+          <w:lang w:val="en-US"/>
+        </w:rPr>
+        <w:t>GetWindow</w:t>
+      </w:r>
+      <w:proofErr w:type="spellEnd"/>
+      <w:r>
+        <w:t>(</w:t>
+      </w:r>
+      <w:proofErr w:type="gramEnd"/>
+      <w:r>
+        <w:t xml:space="preserve">) и </w:t>
+      </w:r>
+      <w:proofErr w:type="spellStart"/>
+      <w:r>
+        <w:rPr>
+          <w:lang w:val="en-US"/>
+        </w:rPr>
+        <w:t>GetSeat</w:t>
+      </w:r>
+      <w:proofErr w:type="spellEnd"/>
+      <w:r>
+        <w:t>() – читатели</w:t>
+      </w:r>
+      <w:r>
+        <w:t xml:space="preserve"> </w:t>
+      </w:r>
+      <w:r>
+        <w:t>(</w:t>
+      </w:r>
+      <w:r>
+        <w:t>перебор элементов и сравнение с 0</w:t>
+      </w:r>
+      <w:r>
+        <w:t>)</w:t>
+      </w:r>
+      <w:r>
+        <w:t xml:space="preserve"> с массивов </w:t>
+      </w:r>
+      <w:r>
+        <w:rPr>
+          <w:lang w:val="en-US"/>
+        </w:rPr>
+        <w:t>windows</w:t>
+      </w:r>
+      <w:r>
+        <w:t xml:space="preserve">[] </w:t>
+      </w:r>
+      <w:r>
+        <w:t xml:space="preserve">и </w:t>
+      </w:r>
+      <w:r>
+        <w:rPr>
+          <w:lang w:val="en-US"/>
+        </w:rPr>
+        <w:t>seats</w:t>
+      </w:r>
+      <w:r>
+        <w:t>[]</w:t>
+      </w:r>
+      <w:r>
+        <w:t xml:space="preserve">. </w:t>
+      </w:r>
+      <w:proofErr w:type="spellStart"/>
+      <w:proofErr w:type="gramStart"/>
+      <w:r>
+        <w:rPr>
+          <w:lang w:val="en-US"/>
+        </w:rPr>
+        <w:t>SetWindow</w:t>
+      </w:r>
+      <w:proofErr w:type="spellEnd"/>
+      <w:r>
+        <w:t>(</w:t>
+      </w:r>
+      <w:proofErr w:type="gramEnd"/>
+      <w:r>
+        <w:t xml:space="preserve">) </w:t>
+      </w:r>
+      <w:r>
+        <w:t xml:space="preserve">и </w:t>
+      </w:r>
+      <w:proofErr w:type="spellStart"/>
+      <w:r>
+        <w:rPr>
+          <w:lang w:val="en-US"/>
+        </w:rPr>
+        <w:t>SetSeat</w:t>
+      </w:r>
+      <w:proofErr w:type="spellEnd"/>
+      <w:r>
+        <w:t xml:space="preserve">() – </w:t>
+      </w:r>
+      <w:r>
+        <w:t>писатели</w:t>
+      </w:r>
+      <w:r>
+        <w:t>(пишет, в ячейку с номером буфера, 1)</w:t>
+      </w:r>
+      <w:r>
+        <w:t xml:space="preserve"> для них. Так же есть еще </w:t>
+      </w:r>
+      <w:proofErr w:type="spellStart"/>
+      <w:proofErr w:type="gramStart"/>
+      <w:r>
+        <w:rPr>
+          <w:lang w:val="en-US"/>
+        </w:rPr>
+        <w:t>FreeAWindow</w:t>
+      </w:r>
+      <w:proofErr w:type="spellEnd"/>
+      <w:r>
+        <w:t>(</w:t>
+      </w:r>
+      <w:proofErr w:type="gramEnd"/>
+      <w:r>
+        <w:t xml:space="preserve">) и </w:t>
+      </w:r>
+      <w:proofErr w:type="spellStart"/>
+      <w:r>
+        <w:rPr>
+          <w:lang w:val="en-US"/>
+        </w:rPr>
+        <w:t>FreeASeat</w:t>
+      </w:r>
+      <w:proofErr w:type="spellEnd"/>
+      <w:r>
+        <w:t>()</w:t>
+      </w:r>
+      <w:r>
+        <w:t>, которые нужны для «освобождения» окна или сиденья – записи 0 в нужную ячейку, которая является аргументом функции.</w:t>
+      </w:r>
+      <w:r>
+        <w:t xml:space="preserve"> </w:t>
+      </w:r>
+      <w:r>
+        <w:t>Все это, в купе с двумя абстрактными функциями для записи и чтения, позволяет создать, как бы, два однотипных модуля. Соответственно, при вызове этих абстрактных функций будут меняться только указатели на переменные, связанные с конкретным модулем – окон и</w:t>
+      </w:r>
+      <w:r>
+        <w:t>ли</w:t>
+      </w:r>
+      <w:r>
+        <w:t xml:space="preserve"> сидений.</w:t>
+      </w:r>
+      <w:r>
+        <w:t xml:space="preserve"> Дальше функции будем рассматривать на примере работы с модулем окон, т.к. разницы почти нет, но</w:t>
+      </w:r>
+      <w:r>
+        <w:t xml:space="preserve"> в «окнах»</w:t>
+      </w:r>
+      <w:r>
+        <w:t xml:space="preserve"> есть использование «режима» работы.</w:t>
+      </w:r>
+    </w:p>
+    <w:p>
+      <w:pPr>
+        <w:pStyle w:val="a6"/>
+      </w:pPr>
+      <w:r>
+        <w:t>Итак, функция читатель.</w:t>
+      </w:r>
+      <w:r>
+        <w:t xml:space="preserve"> Если несколько потоков начнут одновременно читать одни и те же данные с массива, а другие потоки еще и в добавок будут записывать в этот массив информацию, то мы никогда не сможем сказать точно, что за информация находится в массиве, следовательно, и не сможем с ней работать. Для этого, для синхронизации работы нескольких потоков, используются мьютексы </w:t>
+      </w:r>
+      <w:r>
+        <w:t>(</w:t>
+      </w:r>
+      <w:proofErr w:type="spellStart"/>
+      <w:r>
+        <w:rPr>
+          <w:lang w:val="en-US"/>
+        </w:rPr>
+        <w:t>mutexs</w:t>
+      </w:r>
+      <w:proofErr w:type="spellEnd"/>
+      <w:r>
+        <w:t>)</w:t>
+      </w:r>
+      <w:r>
+        <w:t xml:space="preserve">, которые позволяют разграничить доступ к данным для нескольких потоков. В случае с конкретной задачей, необходимо еще не допустить, чтобы не только писатели и читатели не работали одновременно, </w:t>
+      </w:r>
+      <w:r>
+        <w:t xml:space="preserve">но, </w:t>
+      </w:r>
+      <w:r>
+        <w:t>и чтобы не читались одни и те же данные (хоть это и не меняет их). Потому что, в противном случае, два посетителя увидят, что освободилось какое</w:t>
+      </w:r>
+      <w:r>
+        <w:t xml:space="preserve">-то окно и пойдут в него вместе. Соответственно, в цикле функция пытается заблокировать </w:t>
+      </w:r>
+      <w:proofErr w:type="spellStart"/>
+      <w:r>
+        <w:t>мьютекс</w:t>
+      </w:r>
+      <w:proofErr w:type="spellEnd"/>
+      <w:r>
+        <w:t xml:space="preserve"> по чтению. Если не получается – </w:t>
+      </w:r>
+      <w:r>
+        <w:lastRenderedPageBreak/>
+        <w:t xml:space="preserve">пытается еще раз. Если вышло заблокировать, тем самым мы убеждаемся в том, что читать далее сможет только один поток. Что дальше и происходит. Блокируется </w:t>
+      </w:r>
+      <w:proofErr w:type="spellStart"/>
+      <w:r>
+        <w:t>мьютекс</w:t>
+      </w:r>
+      <w:proofErr w:type="spellEnd"/>
+      <w:r>
+        <w:t xml:space="preserve"> по записи (чтобы не допустить изменения данных перед тем, как читать), собственно чтение функцией читателем (</w:t>
+      </w:r>
+      <w:r>
+        <w:t xml:space="preserve">функция </w:t>
+      </w:r>
+      <w:r>
+        <w:t xml:space="preserve">передается как указатель на нее, и в случае с окнами – это </w:t>
+      </w:r>
+      <w:proofErr w:type="spellStart"/>
+      <w:proofErr w:type="gramStart"/>
+      <w:r>
+        <w:rPr>
+          <w:lang w:val="en-US"/>
+        </w:rPr>
+        <w:t>GetWindow</w:t>
+      </w:r>
+      <w:proofErr w:type="spellEnd"/>
+      <w:r>
+        <w:t>(</w:t>
+      </w:r>
+      <w:proofErr w:type="gramEnd"/>
+      <w:r>
+        <w:t>)</w:t>
+      </w:r>
+      <w:r>
+        <w:t xml:space="preserve">). После чтения, использованные мьютексы </w:t>
+      </w:r>
+      <w:proofErr w:type="spellStart"/>
+      <w:r>
+        <w:t>разблокируются</w:t>
+      </w:r>
+      <w:proofErr w:type="spellEnd"/>
+      <w:r>
+        <w:t xml:space="preserve"> в виду того, что данные прочитаны, и, если не нужно ожидать, пока освободится окно, выходит из цикла, и возвращается в основную программу. Схема алгоритма этой функции представлена на рисунке </w:t>
+      </w:r>
+      <w:r>
+        <w:t>4.</w:t>
+      </w:r>
+    </w:p>
+    <w:p>
+      <w:pPr>
+        <w:pStyle w:val="a6"/>
+        <w:ind w:firstLine="0"/>
+      </w:pPr>
+      <w:r>
+        <w:object w:dxaOrig="8130" w:dyaOrig="9901">
+          <v:shape id="_x0000_i1042" type="#_x0000_t75" style="width:406.35pt;height:471.45pt" o:ole="">
+            <v:imagedata r:id="rId19" o:title=""/>
+          </v:shape>
+          <o:OLEObject Type="Embed" ProgID="Visio.Drawing.15" ShapeID="_x0000_i1042" DrawAspect="Content" ObjectID="_1650474333" r:id="rId20"/>
+        </w:object>
+      </w:r>
+    </w:p>
+    <w:p>
+      <w:pPr>
+        <w:pStyle w:val="a6"/>
+        <w:jc w:val="left"/>
+        <w:rPr>
+          <w:sz w:val="22"/>
+        </w:rPr>
+      </w:pPr>
+      <w:r>
+        <w:rPr>
+          <w:sz w:val="22"/>
+        </w:rPr>
+        <w:t>Рис.</w:t>
+      </w:r>
+      <w:r>
+        <w:rPr>
+          <w:sz w:val="22"/>
+        </w:rPr>
+        <w:t xml:space="preserve"> 4 – схема алгоритма </w:t>
+      </w:r>
+      <w:proofErr w:type="spellStart"/>
+      <w:proofErr w:type="gramStart"/>
+      <w:r>
+        <w:rPr>
+          <w:sz w:val="22"/>
+          <w:lang w:val="en-US"/>
+        </w:rPr>
+        <w:t>AbstractReader</w:t>
+      </w:r>
+      <w:proofErr w:type="spellEnd"/>
+      <w:r>
+        <w:rPr>
+          <w:sz w:val="22"/>
+        </w:rPr>
+        <w:t>(</w:t>
+      </w:r>
+      <w:proofErr w:type="gramEnd"/>
+      <w:r>
+        <w:rPr>
+          <w:sz w:val="22"/>
+        </w:rPr>
+        <w:t>)</w:t>
+      </w:r>
+      <w:r>
+        <w:rPr>
+          <w:sz w:val="22"/>
+        </w:rPr>
+        <w:tab/>
+      </w:r>
+      <w:r>
+        <w:rPr>
+          <w:sz w:val="22"/>
+        </w:rPr>
+        <w:t xml:space="preserve">  </w:t>
+      </w:r>
+      <w:r>
+        <w:rPr>
+          <w:sz w:val="22"/>
+        </w:rPr>
+        <w:t>Рис.</w:t>
+      </w:r>
+      <w:r>
+        <w:rPr>
+          <w:sz w:val="22"/>
+        </w:rPr>
+        <w:t xml:space="preserve"> 5</w:t>
+      </w:r>
+      <w:r>
+        <w:rPr>
+          <w:sz w:val="22"/>
+        </w:rPr>
+        <w:t xml:space="preserve"> – схема алгоритма </w:t>
+      </w:r>
+      <w:proofErr w:type="spellStart"/>
+      <w:r>
+        <w:rPr>
+          <w:sz w:val="22"/>
+          <w:lang w:val="en-US"/>
+        </w:rPr>
+        <w:t>Abstract</w:t>
+      </w:r>
+      <w:r>
+        <w:rPr>
+          <w:sz w:val="22"/>
+          <w:lang w:val="en-US"/>
+        </w:rPr>
+        <w:t>Writer</w:t>
+      </w:r>
+      <w:proofErr w:type="spellEnd"/>
+      <w:r>
+        <w:rPr>
+          <w:sz w:val="22"/>
+        </w:rPr>
+        <w:t>()</w:t>
+      </w:r>
+    </w:p>
+    <w:p>
+      <w:pPr>
+        <w:spacing w:line="259" w:lineRule="auto"/>
+        <w:rPr>
+          <w:rFonts w:ascii="Times New Roman" w:hAnsi="Times New Roman" w:cs="Times New Roman"/>
+          <w:szCs w:val="28"/>
+        </w:rPr>
+      </w:pPr>
+      <w:r>
+        <w:br w:type="page"/>
+      </w:r>
+    </w:p>
+    <w:p>
+      <w:pPr>
+        <w:pStyle w:val="a6"/>
+      </w:pPr>
+      <w:r>
+        <w:lastRenderedPageBreak/>
+        <w:t xml:space="preserve">После того, как информация о свободном окне была записана в буфер, функция посетитель эту информацию записывает в локальную переменную </w:t>
+      </w:r>
+      <w:r>
+        <w:rPr>
+          <w:lang w:val="en-US"/>
+        </w:rPr>
+        <w:t>window</w:t>
+      </w:r>
+      <w:r>
+        <w:t xml:space="preserve">, и после функция писатель должна изменить информацию в массиве окон для этого окна (информация об свободном окне берется из буфера). </w:t>
+      </w:r>
+    </w:p>
+    <w:p>
+      <w:pPr>
+        <w:pStyle w:val="a6"/>
+      </w:pPr>
+      <w:r>
+        <w:t xml:space="preserve">Соответственно, функция писатель. По аналогии с абстрактным читателем, абстрактный писатель так же через указатель на конкретную функцию (в случае с окнами – </w:t>
+      </w:r>
+      <w:proofErr w:type="spellStart"/>
+      <w:proofErr w:type="gramStart"/>
+      <w:r>
+        <w:rPr>
+          <w:lang w:val="en-US"/>
+        </w:rPr>
+        <w:t>SetWindow</w:t>
+      </w:r>
+      <w:proofErr w:type="spellEnd"/>
+      <w:r>
+        <w:t>(</w:t>
+      </w:r>
+      <w:proofErr w:type="gramEnd"/>
+      <w:r>
+        <w:t xml:space="preserve">)) получает функцию для записи данных. После, аналогично, начинает цикл, в котором пытается заблокировать </w:t>
+      </w:r>
+      <w:proofErr w:type="spellStart"/>
+      <w:r>
+        <w:t>мьютекс</w:t>
+      </w:r>
+      <w:proofErr w:type="spellEnd"/>
+      <w:r>
+        <w:t xml:space="preserve"> на запись в этот массив. В случае, если успешно заблокировался </w:t>
+      </w:r>
+      <w:proofErr w:type="spellStart"/>
+      <w:r>
+        <w:t>мьютекс</w:t>
+      </w:r>
+      <w:proofErr w:type="spellEnd"/>
+      <w:r>
+        <w:t xml:space="preserve"> (то есть записывает только этот поток), используется функция писатель, меняется флаг для выхода из цикла и </w:t>
+      </w:r>
+      <w:proofErr w:type="spellStart"/>
+      <w:r>
+        <w:t>разблокируется</w:t>
+      </w:r>
+      <w:proofErr w:type="spellEnd"/>
+      <w:r>
+        <w:t xml:space="preserve"> </w:t>
+      </w:r>
+      <w:proofErr w:type="spellStart"/>
+      <w:r>
+        <w:t>мютекс</w:t>
+      </w:r>
+      <w:proofErr w:type="spellEnd"/>
+      <w:r>
+        <w:t xml:space="preserve"> по записи.</w:t>
+      </w:r>
+    </w:p>
+    <w:p>
+      <w:pPr>
+        <w:pStyle w:val="a6"/>
+      </w:pPr>
+      <w:r>
+        <w:t>В итоге, определив окно, записав его в локальную переменную, и определив его как занятое, посетитель некоторое время еще стоит у автомата с талонами, и если нашлось хоть одно свободное окно (</w:t>
+      </w:r>
+      <w:r>
+        <w:rPr>
+          <w:lang w:val="en-US"/>
+        </w:rPr>
+        <w:t>window</w:t>
+      </w:r>
+      <w:r>
+        <w:t xml:space="preserve"> не равен 0), то, пересчитав координаты окна, идем к этому окну. Далее запускается другая подпрограмма – </w:t>
+      </w:r>
+      <w:proofErr w:type="spellStart"/>
+      <w:proofErr w:type="gramStart"/>
+      <w:r>
+        <w:rPr>
+          <w:lang w:val="en-US"/>
+        </w:rPr>
+        <w:t>ChangeWindowTime</w:t>
+      </w:r>
+      <w:proofErr w:type="spellEnd"/>
+      <w:r>
+        <w:t>(</w:t>
+      </w:r>
+      <w:proofErr w:type="gramEnd"/>
+      <w:r>
+        <w:t>)</w:t>
+      </w:r>
+      <w:r>
+        <w:t xml:space="preserve">, которая приостанавливает поток на некоторое количество секунд, которое определяется операцией. Передав в нее численные значения окна, операции и талона, функция меняет номер талона у окна, и раз в секунду обновляет время, которое прошло с тех пор, как посетитель подошел к этому окну. Далее, освобождаем окно с помощью функции </w:t>
+      </w:r>
+      <w:proofErr w:type="spellStart"/>
+      <w:proofErr w:type="gramStart"/>
+      <w:r>
+        <w:rPr>
+          <w:lang w:val="en-US"/>
+        </w:rPr>
+        <w:t>FreeAWindow</w:t>
+      </w:r>
+      <w:proofErr w:type="spellEnd"/>
+      <w:r>
+        <w:t>(</w:t>
+      </w:r>
+      <w:proofErr w:type="gramEnd"/>
+      <w:r>
+        <w:t>)</w:t>
+      </w:r>
+      <w:r>
+        <w:t xml:space="preserve">, которая была упомянута выше, очищаем строку с помощью </w:t>
+      </w:r>
+      <w:proofErr w:type="spellStart"/>
+      <w:r>
+        <w:rPr>
+          <w:lang w:val="en-US"/>
+        </w:rPr>
+        <w:t>ClearRow</w:t>
+      </w:r>
+      <w:proofErr w:type="spellEnd"/>
+      <w:r>
+        <w:t>()</w:t>
+      </w:r>
+      <w:r>
+        <w:t xml:space="preserve">, передав в нее номер талона, и идем к выходу в два шага. Первый – до линии дверей, чуть </w:t>
+      </w:r>
+      <w:proofErr w:type="spellStart"/>
+      <w:r>
+        <w:t>недоходя</w:t>
+      </w:r>
+      <w:proofErr w:type="spellEnd"/>
+      <w:r>
+        <w:t xml:space="preserve"> до автомата, и второй – до самих дверей. Дальше, из-за особенностей функции </w:t>
+      </w:r>
+      <w:proofErr w:type="spellStart"/>
+      <w:proofErr w:type="gramStart"/>
+      <w:r>
+        <w:rPr>
+          <w:lang w:val="en-US"/>
+        </w:rPr>
+        <w:t>GoFromTo</w:t>
+      </w:r>
+      <w:proofErr w:type="spellEnd"/>
+      <w:r>
+        <w:t>(</w:t>
+      </w:r>
+      <w:proofErr w:type="gramEnd"/>
+      <w:r>
+        <w:t xml:space="preserve">), посетитель 200 </w:t>
+      </w:r>
+      <w:proofErr w:type="spellStart"/>
+      <w:r>
+        <w:t>милисекунд</w:t>
+      </w:r>
+      <w:proofErr w:type="spellEnd"/>
+      <w:r>
+        <w:t xml:space="preserve"> ожидает в дверях и потом окончательно стирается пробелом.</w:t>
+      </w:r>
+    </w:p>
+    <w:p>
+      <w:pPr>
+        <w:pStyle w:val="a6"/>
+      </w:pPr>
+      <w:r>
+        <w:t xml:space="preserve">А в случае, если свободного окна не было, тогда, с помощью абстрактного читателя, и передачи ему переменных, связанных с блоком сидений, и операцией чтения (мьютексы и читатель для сидений), мы читаем информацию о свободном сидении в буфер, из буфера информацию забираем </w:t>
+      </w:r>
+      <w:r>
+        <w:lastRenderedPageBreak/>
+        <w:t xml:space="preserve">в локальную переменную </w:t>
+      </w:r>
+      <w:r>
+        <w:rPr>
+          <w:lang w:val="en-US"/>
+        </w:rPr>
+        <w:t>seat</w:t>
+      </w:r>
+      <w:r>
+        <w:t>, и записываем с помощью абстрактного писателя это сидение как занятое. И, просчитав</w:t>
+      </w:r>
+      <w:r>
+        <w:t xml:space="preserve"> координаты определенного сидень</w:t>
+      </w:r>
+      <w:r>
+        <w:t>я (учитывая и его сторону</w:t>
+      </w:r>
+      <w:r>
+        <w:t>, справа те, чьи номера больше 4</w:t>
+      </w:r>
+      <w:r>
+        <w:t>)</w:t>
+      </w:r>
+      <w:r>
+        <w:t xml:space="preserve">, идем к нему. Сев на это сиденье, посетитель, передав в абстрактный читатель указатели на мьютексы чтения, записи, и функцию чтения, а также режим, равный единице, ожидает, пока освободится окно. После того, как оно освободилось, информация об освободившемся окне записывается из буфера в локальную переменную </w:t>
+      </w:r>
+      <w:r>
+        <w:rPr>
+          <w:lang w:val="en-US"/>
+        </w:rPr>
+        <w:t>window</w:t>
+      </w:r>
+      <w:r>
+        <w:t xml:space="preserve">, и через функцию абстрактного писателя, записывается, что данное окно теперь занято. Далее, освобождается сиденье, используя функцию </w:t>
+      </w:r>
+      <w:proofErr w:type="spellStart"/>
+      <w:proofErr w:type="gramStart"/>
+      <w:r>
+        <w:rPr>
+          <w:lang w:val="en-US"/>
+        </w:rPr>
+        <w:t>FreeASeat</w:t>
+      </w:r>
+      <w:proofErr w:type="spellEnd"/>
+      <w:r>
+        <w:t>(</w:t>
+      </w:r>
+      <w:proofErr w:type="gramEnd"/>
+      <w:r>
+        <w:t>)</w:t>
+      </w:r>
+      <w:r>
+        <w:t>, и записывается в таблицу обновленная информация о имени, талоне, операции и окне. И функция возвращается в точку, если бы окно свободное было и изначально.</w:t>
+      </w:r>
+    </w:p>
+    <w:p>
+      <w:pPr>
+        <w:pStyle w:val="a6"/>
+      </w:pPr>
+      <w:r>
+        <w:t xml:space="preserve">Описав почти все функции, стоит вернуться к тому, откуда все начинается – к точке входа приложения – функции </w:t>
+      </w:r>
+      <w:proofErr w:type="gramStart"/>
+      <w:r>
+        <w:rPr>
+          <w:lang w:val="en-US"/>
+        </w:rPr>
+        <w:t>main</w:t>
+      </w:r>
+      <w:r>
+        <w:t>(</w:t>
+      </w:r>
+      <w:proofErr w:type="gramEnd"/>
+      <w:r>
+        <w:t>)</w:t>
+      </w:r>
+      <w:r>
+        <w:t xml:space="preserve">. </w:t>
+      </w:r>
+      <w:r>
+        <w:t xml:space="preserve">В ней сначала очищается консоль, с помощью вывода нужной управляющей последовательности. После отрисовывается изначальное поле – </w:t>
+      </w:r>
+      <w:proofErr w:type="spellStart"/>
+      <w:proofErr w:type="gramStart"/>
+      <w:r>
+        <w:rPr>
+          <w:lang w:val="en-US"/>
+        </w:rPr>
+        <w:t>DrawField</w:t>
+      </w:r>
+      <w:proofErr w:type="spellEnd"/>
+      <w:r>
+        <w:t>(</w:t>
+      </w:r>
+      <w:proofErr w:type="gramEnd"/>
+      <w:r>
+        <w:t>)</w:t>
+      </w:r>
+      <w:r>
+        <w:t xml:space="preserve">. А так же происходит инициализация </w:t>
+      </w:r>
+      <w:proofErr w:type="spellStart"/>
+      <w:r>
+        <w:t>мютексов</w:t>
+      </w:r>
+      <w:proofErr w:type="spellEnd"/>
+      <w:r>
+        <w:t xml:space="preserve"> в функции </w:t>
+      </w:r>
+      <w:proofErr w:type="spellStart"/>
+      <w:proofErr w:type="gramStart"/>
+      <w:r>
+        <w:rPr>
+          <w:lang w:val="en-US"/>
+        </w:rPr>
+        <w:t>MutexsInit</w:t>
+      </w:r>
+      <w:proofErr w:type="spellEnd"/>
+      <w:r>
+        <w:t>(</w:t>
+      </w:r>
+      <w:proofErr w:type="gramEnd"/>
+      <w:r>
+        <w:t>)</w:t>
+      </w:r>
+      <w:r>
+        <w:t>.</w:t>
+      </w:r>
+      <w:r>
+        <w:rPr>
+          <w:lang w:val="en-US"/>
+        </w:rPr>
+        <w:t xml:space="preserve"> </w:t>
+      </w:r>
+    </w:p>
+    <w:p>
+      <w:pPr>
+        <w:pStyle w:val="a6"/>
+      </w:pPr>
+      <w:r>
+        <w:t xml:space="preserve">Далее, используя особенности языка С, в цикле </w:t>
+      </w:r>
+      <w:r>
+        <w:rPr>
+          <w:lang w:val="en-US"/>
+        </w:rPr>
+        <w:t>for</w:t>
+      </w:r>
+      <w:r>
+        <w:t xml:space="preserve"> </w:t>
+      </w:r>
+      <w:r>
+        <w:t xml:space="preserve">для 20-ти букв от А до </w:t>
+      </w:r>
+      <w:r>
+        <w:rPr>
+          <w:lang w:val="en-US"/>
+        </w:rPr>
+        <w:t>T</w:t>
+      </w:r>
+      <w:r>
+        <w:t xml:space="preserve">, (особенность заключается в том, что </w:t>
+      </w:r>
+      <w:r>
+        <w:t xml:space="preserve">к </w:t>
+      </w:r>
+      <w:r>
+        <w:rPr>
+          <w:lang w:val="en-US"/>
+        </w:rPr>
+        <w:t>char</w:t>
+      </w:r>
+      <w:r>
+        <w:t xml:space="preserve"> </w:t>
+      </w:r>
+      <w:r>
+        <w:t>можно добавить численное значение и получить определенный символ. В этом случае – следующий, если добавить единицу к предыдущему) создается поток посетителя с именем в качестве аргумента, возле которого и построен цикл. Далее приостанавливается поток.</w:t>
+      </w:r>
+    </w:p>
+    <w:p>
+      <w:pPr>
+        <w:pStyle w:val="a6"/>
+      </w:pPr>
+      <w:r>
+        <w:t xml:space="preserve">После того, как все потоки посетителей выполнятся, пользователь может нажать на </w:t>
+      </w:r>
+      <w:r>
+        <w:rPr>
+          <w:lang w:val="en-US"/>
+        </w:rPr>
+        <w:t>Ctrl</w:t>
+      </w:r>
+      <w:r>
+        <w:t>+</w:t>
+      </w:r>
+      <w:r>
+        <w:rPr>
+          <w:lang w:val="en-US"/>
+        </w:rPr>
+        <w:t>C</w:t>
+      </w:r>
+      <w:r>
+        <w:t xml:space="preserve"> или на любую клавишу, подтвердив ввод кнопкой «</w:t>
+      </w:r>
+      <w:r>
+        <w:rPr>
+          <w:lang w:val="en-US"/>
+        </w:rPr>
+        <w:t>Enter</w:t>
+      </w:r>
+      <w:r>
+        <w:t xml:space="preserve">», </w:t>
+      </w:r>
+      <w:proofErr w:type="spellStart"/>
+      <w:r>
+        <w:t>мютексы</w:t>
+      </w:r>
+      <w:proofErr w:type="spellEnd"/>
+      <w:r>
+        <w:t xml:space="preserve"> записи и чтения для окон и сидений уничтожаются, что </w:t>
+      </w:r>
+      <w:proofErr w:type="spellStart"/>
+      <w:r>
+        <w:t>сгрупированно</w:t>
+      </w:r>
+      <w:proofErr w:type="spellEnd"/>
+      <w:r>
+        <w:t xml:space="preserve"> в функции </w:t>
+      </w:r>
+      <w:proofErr w:type="spellStart"/>
+      <w:proofErr w:type="gramStart"/>
+      <w:r>
+        <w:rPr>
+          <w:lang w:val="en-US"/>
+        </w:rPr>
+        <w:t>MutexsDestroy</w:t>
+      </w:r>
+      <w:proofErr w:type="spellEnd"/>
+      <w:r>
+        <w:t>(</w:t>
+      </w:r>
+      <w:proofErr w:type="gramEnd"/>
+      <w:r>
+        <w:t>).</w:t>
+      </w:r>
+    </w:p>
+    <w:p>
+      <w:pPr>
+        <w:pStyle w:val="a6"/>
+      </w:pPr>
     </w:p>
     <w:sectPr>
       <w:pgSz w:w="11906" w:h="16838"/>
@@ -8516,7 +9569,7 @@
     <w:basedOn w:val="a"/>
     <w:link w:val="a7"/>
     <w:qFormat/>
-    <w:rsid w:val="000622B6"/>
+    <w:rsid w:val="000C6D76"/>
     <w:pPr>
       <w:spacing w:after="0" w:line="360" w:lineRule="auto"/>
       <w:ind w:firstLine="709"/>
@@ -8532,7 +9585,7 @@
     <w:name w:val="А Знак"/>
     <w:basedOn w:val="a0"/>
     <w:link w:val="a6"/>
-    <w:rsid w:val="000622B6"/>
+    <w:rsid w:val="000C6D76"/>
     <w:rPr>
       <w:rFonts w:ascii="Times New Roman" w:hAnsi="Times New Roman" w:cs="Times New Roman"/>
       <w:sz w:val="28"/>
@@ -8781,6 +9834,36 @@
       <w:i/>
       <w:iCs/>
       <w:color w:val="2E74B5" w:themeColor="accent1" w:themeShade="BF"/>
+    </w:rPr>
+  </w:style>
+  <w:style w:type="paragraph" w:styleId="af0">
+    <w:name w:val="Balloon Text"/>
+    <w:basedOn w:val="a"/>
+    <w:link w:val="af1"/>
+    <w:uiPriority w:val="99"/>
+    <w:semiHidden/>
+    <w:unhideWhenUsed/>
+    <w:rsid w:val="002F6E21"/>
+    <w:pPr>
+      <w:spacing w:after="0" w:line="240" w:lineRule="auto"/>
+    </w:pPr>
+    <w:rPr>
+      <w:rFonts w:ascii="Segoe UI" w:hAnsi="Segoe UI" w:cs="Segoe UI"/>
+      <w:sz w:val="18"/>
+      <w:szCs w:val="18"/>
+    </w:rPr>
+  </w:style>
+  <w:style w:type="character" w:customStyle="1" w:styleId="af1">
+    <w:name w:val="Текст выноски Знак"/>
+    <w:basedOn w:val="a0"/>
+    <w:link w:val="af0"/>
+    <w:uiPriority w:val="99"/>
+    <w:semiHidden/>
+    <w:rsid w:val="002F6E21"/>
+    <w:rPr>
+      <w:rFonts w:ascii="Segoe UI" w:hAnsi="Segoe UI" w:cs="Segoe UI"/>
+      <w:sz w:val="18"/>
+      <w:szCs w:val="18"/>
     </w:rPr>
   </w:style>
 </w:styles>
@@ -9052,7 +10135,7 @@
 </file>
 
 <file path=customXml/itemProps1.xml><?xml version="1.0" encoding="utf-8"?>
-<ds:datastoreItem xmlns:ds="http://schemas.openxmlformats.org/officeDocument/2006/customXml" ds:itemID="{1F64B7A3-636F-4029-930A-37F9BE2FD757}">
+<ds:datastoreItem xmlns:ds="http://schemas.openxmlformats.org/officeDocument/2006/customXml" ds:itemID="{E3C66450-D907-4B56-A2DF-82AE8DF0D8A0}">
   <ds:schemaRefs>
     <ds:schemaRef ds:uri="http://schemas.openxmlformats.org/officeDocument/2006/bibliography"/>
   </ds:schemaRefs>

</xml_diff>